<commit_message>
Fixing bug from force push
</commit_message>
<xml_diff>
--- a/content/content for website.docx
+++ b/content/content for website.docx
@@ -1,6 +1,6 @@
 
 <file path=word/document.xml><?xml version="1.0" encoding="utf-8"?>
-<w:document xmlns:wpc="http://schemas.microsoft.com/office/word/2010/wordprocessingCanvas" xmlns:cx="http://schemas.microsoft.com/office/drawing/2014/chartex" xmlns:cx1="http://schemas.microsoft.com/office/drawing/2015/9/8/chartex" xmlns:cx2="http://schemas.microsoft.com/office/drawing/2015/10/21/chartex" xmlns:cx3="http://schemas.microsoft.com/office/drawing/2016/5/9/chartex" xmlns:cx4="http://schemas.microsoft.com/office/drawing/2016/5/10/chartex" xmlns:cx5="http://schemas.microsoft.com/office/drawing/2016/5/11/chartex" xmlns:cx6="http://schemas.microsoft.com/office/drawing/2016/5/12/chartex" xmlns:cx7="http://schemas.microsoft.com/office/drawing/2016/5/13/chartex" xmlns:cx8="http://schemas.microsoft.com/office/drawing/2016/5/14/chartex" xmlns:mc="http://schemas.openxmlformats.org/markup-compatibility/2006" xmlns:aink="http://schemas.microsoft.com/office/drawing/2016/ink" xmlns:am3d="http://schemas.microsoft.com/office/drawing/2017/model3d" xmlns:o="urn:schemas-microsoft-com:office:office" xmlns:oel="http://schemas.microsoft.com/office/2019/extlst" xmlns:r="http://schemas.openxmlformats.org/officeDocument/2006/relationships" xmlns:m="http://schemas.openxmlformats.org/officeDocument/2006/math" xmlns:v="urn:schemas-microsoft-com:vml" xmlns:wp14="http://schemas.microsoft.com/office/word/2010/wordprocessingDrawing" xmlns:wp="http://schemas.openxmlformats.org/drawingml/2006/wordprocessingDrawing" xmlns:w10="urn:schemas-microsoft-com:office:word" xmlns:w="http://schemas.openxmlformats.org/wordprocessingml/2006/main" xmlns:w14="http://schemas.microsoft.com/office/word/2010/wordml" xmlns:w15="http://schemas.microsoft.com/office/word/2012/wordml" xmlns:w16cex="http://schemas.microsoft.com/office/word/2018/wordml/cex" xmlns:w16cid="http://schemas.microsoft.com/office/word/2016/wordml/cid" xmlns:w16="http://schemas.microsoft.com/office/word/2018/wordml" xmlns:w16du="http://schemas.microsoft.com/office/word/2023/wordml/word16du" xmlns:w16sdtdh="http://schemas.microsoft.com/office/word/2020/wordml/sdtdatahash" xmlns:w16se="http://schemas.microsoft.com/office/word/2015/wordml/symex" xmlns:wpg="http://schemas.microsoft.com/office/word/2010/wordprocessingGroup" xmlns:wpi="http://schemas.microsoft.com/office/word/2010/wordprocessingInk" xmlns:wne="http://schemas.microsoft.com/office/word/2006/wordml" xmlns:wps="http://schemas.microsoft.com/office/word/2010/wordprocessingShape" mc:Ignorable="w14 w15 w16se w16cid w16 w16cex w16sdtdh w16du wp14">
+<w:document xmlns:wpc="http://schemas.microsoft.com/office/word/2010/wordprocessingCanvas" xmlns:cx="http://schemas.microsoft.com/office/drawing/2014/chartex" xmlns:cx1="http://schemas.microsoft.com/office/drawing/2015/9/8/chartex" xmlns:cx2="http://schemas.microsoft.com/office/drawing/2015/10/21/chartex" xmlns:cx3="http://schemas.microsoft.com/office/drawing/2016/5/9/chartex" xmlns:cx4="http://schemas.microsoft.com/office/drawing/2016/5/10/chartex" xmlns:cx5="http://schemas.microsoft.com/office/drawing/2016/5/11/chartex" xmlns:cx6="http://schemas.microsoft.com/office/drawing/2016/5/12/chartex" xmlns:cx7="http://schemas.microsoft.com/office/drawing/2016/5/13/chartex" xmlns:cx8="http://schemas.microsoft.com/office/drawing/2016/5/14/chartex" xmlns:mc="http://schemas.openxmlformats.org/markup-compatibility/2006" xmlns:aink="http://schemas.microsoft.com/office/drawing/2016/ink" xmlns:am3d="http://schemas.microsoft.com/office/drawing/2017/model3d" xmlns:o="urn:schemas-microsoft-com:office:office" xmlns:oel="http://schemas.microsoft.com/office/2019/extlst" xmlns:r="http://schemas.openxmlformats.org/officeDocument/2006/relationships" xmlns:m="http://schemas.openxmlformats.org/officeDocument/2006/math" xmlns:v="urn:schemas-microsoft-com:vml" xmlns:wp14="http://schemas.microsoft.com/office/word/2010/wordprocessingDrawing" xmlns:wp="http://schemas.openxmlformats.org/drawingml/2006/wordprocessingDrawing" xmlns:w10="urn:schemas-microsoft-com:office:word" xmlns:w="http://schemas.openxmlformats.org/wordprocessingml/2006/main" xmlns:w14="http://schemas.microsoft.com/office/word/2010/wordml" xmlns:w15="http://schemas.microsoft.com/office/word/2012/wordml" xmlns:w16cex="http://schemas.microsoft.com/office/word/2018/wordml/cex" xmlns:w16cid="http://schemas.microsoft.com/office/word/2016/wordml/cid" xmlns:w16="http://schemas.microsoft.com/office/word/2018/wordml" xmlns:w16du="http://schemas.microsoft.com/office/word/2023/wordml/word16du" xmlns:w16sdtdh="http://schemas.microsoft.com/office/word/2020/wordml/sdtdatahash" xmlns:w16sdtfl="http://schemas.microsoft.com/office/word/2024/wordml/sdtformatlock" xmlns:w16se="http://schemas.microsoft.com/office/word/2015/wordml/symex" xmlns:wpg="http://schemas.microsoft.com/office/word/2010/wordprocessingGroup" xmlns:wpi="http://schemas.microsoft.com/office/word/2010/wordprocessingInk" xmlns:wne="http://schemas.microsoft.com/office/word/2006/wordml" xmlns:wps="http://schemas.microsoft.com/office/word/2010/wordprocessingShape" mc:Ignorable="w14 w15 w16se w16cid w16 w16cex w16sdtdh w16sdtfl w16du wp14">
   <w:body>
     <w:p>
       <w:pPr>
@@ -160,47 +160,7 @@
           <w:szCs w:val="20"/>
           <w:lang w:val="en-US"/>
         </w:rPr>
-        <w:t xml:space="preserve">Team </w:t>
-      </w:r>
-      <w:proofErr w:type="spellStart"/>
-      <w:r>
-        <w:rPr>
-          <w:rFonts w:ascii="Arial" w:hAnsi="Arial" w:cs="Arial"/>
-          <w:sz w:val="20"/>
-          <w:szCs w:val="20"/>
-          <w:lang w:val="en-US"/>
-        </w:rPr>
-        <w:t>Arcis</w:t>
-      </w:r>
-      <w:proofErr w:type="spellEnd"/>
-      <w:r>
-        <w:rPr>
-          <w:rFonts w:ascii="Arial" w:hAnsi="Arial" w:cs="Arial"/>
-          <w:sz w:val="20"/>
-          <w:szCs w:val="20"/>
-          <w:lang w:val="en-US"/>
-        </w:rPr>
-        <w:t xml:space="preserve"> is the official Aero Design team of Dayananda </w:t>
-      </w:r>
-      <w:proofErr w:type="spellStart"/>
-      <w:r>
-        <w:rPr>
-          <w:rFonts w:ascii="Arial" w:hAnsi="Arial" w:cs="Arial"/>
-          <w:sz w:val="20"/>
-          <w:szCs w:val="20"/>
-          <w:lang w:val="en-US"/>
-        </w:rPr>
-        <w:t>Sagar</w:t>
-      </w:r>
-      <w:proofErr w:type="spellEnd"/>
-      <w:r>
-        <w:rPr>
-          <w:rFonts w:ascii="Arial" w:hAnsi="Arial" w:cs="Arial"/>
-          <w:sz w:val="20"/>
-          <w:szCs w:val="20"/>
-          <w:lang w:val="en-US"/>
-        </w:rPr>
-        <w:t xml:space="preserve"> College of Engineering, Bengaluru. </w:t>
+        <w:t xml:space="preserve">Team Arcis is the official Aero Design team of Dayananda Sagar College of Engineering, Bengaluru. </w:t>
       </w:r>
       <w:r>
         <w:rPr>
@@ -546,33 +506,24 @@
           <w:sz w:val="20"/>
           <w:szCs w:val="20"/>
         </w:rPr>
-        <w:t xml:space="preserve">Team </w:t>
-      </w:r>
-      <w:proofErr w:type="spellStart"/>
-      <w:r>
-        <w:rPr>
-          <w:rFonts w:ascii="Arial" w:eastAsia="Times New Roman" w:hAnsi="Arial" w:cs="Arial"/>
-          <w:sz w:val="20"/>
-          <w:szCs w:val="20"/>
-        </w:rPr>
-        <w:t>Arcis</w:t>
-      </w:r>
-      <w:proofErr w:type="spellEnd"/>
-      <w:r>
-        <w:rPr>
-          <w:rFonts w:ascii="Arial" w:eastAsia="Times New Roman" w:hAnsi="Arial" w:cs="Arial"/>
-          <w:sz w:val="20"/>
-          <w:szCs w:val="20"/>
-        </w:rPr>
-        <w:t xml:space="preserve"> is organized for optimal collaboration and accountability. Led by the Captain, who oversees strategy, management, and both technical and marketing operations, the team works </w:t>
-      </w:r>
-      <w:r>
-        <w:rPr>
-          <w:rFonts w:ascii="Arial" w:eastAsia="Times New Roman" w:hAnsi="Arial" w:cs="Arial"/>
-          <w:sz w:val="20"/>
-          <w:szCs w:val="20"/>
-        </w:rPr>
-        <w:t xml:space="preserve">are overseen </w:t>
+        <w:t xml:space="preserve">Team Arcis is organized for optimal collaboration and accountability. Led by the Captain, who oversees strategy, management, and both technical and marketing operations, the team works </w:t>
+      </w:r>
+      <w:r>
+        <w:rPr>
+          <w:rFonts w:ascii="Arial" w:eastAsia="Times New Roman" w:hAnsi="Arial" w:cs="Arial"/>
+          <w:sz w:val="20"/>
+          <w:szCs w:val="20"/>
+        </w:rPr>
+        <w:t xml:space="preserve">are </w:t>
+      </w:r>
+      <w:proofErr w:type="gramStart"/>
+      <w:r>
+        <w:rPr>
+          <w:rFonts w:ascii="Arial" w:eastAsia="Times New Roman" w:hAnsi="Arial" w:cs="Arial"/>
+          <w:sz w:val="20"/>
+          <w:szCs w:val="20"/>
+        </w:rPr>
+        <w:t xml:space="preserve">overseen </w:t>
       </w:r>
       <w:r>
         <w:rPr>
@@ -588,7 +539,16 @@
           <w:sz w:val="20"/>
           <w:szCs w:val="20"/>
         </w:rPr>
-        <w:t>and supported by</w:t>
+        <w:t>and</w:t>
+      </w:r>
+      <w:proofErr w:type="gramEnd"/>
+      <w:r>
+        <w:rPr>
+          <w:rFonts w:ascii="Arial" w:eastAsia="Times New Roman" w:hAnsi="Arial" w:cs="Arial"/>
+          <w:sz w:val="20"/>
+          <w:szCs w:val="20"/>
+        </w:rPr>
+        <w:t xml:space="preserve"> supported by</w:t>
       </w:r>
       <w:r>
         <w:rPr>
@@ -612,7 +572,25 @@
           <w:sz w:val="20"/>
           <w:szCs w:val="20"/>
         </w:rPr>
-        <w:t>. Key roles include the Team Manager, responsible for coordination;; the Vice-Captain, overseeing daily operations and design progress;</w:t>
+        <w:t xml:space="preserve">. Key roles include the Team Manager, responsible for </w:t>
+      </w:r>
+      <w:proofErr w:type="gramStart"/>
+      <w:r>
+        <w:rPr>
+          <w:rFonts w:ascii="Arial" w:eastAsia="Times New Roman" w:hAnsi="Arial" w:cs="Arial"/>
+          <w:sz w:val="20"/>
+          <w:szCs w:val="20"/>
+        </w:rPr>
+        <w:t>coordination;;</w:t>
+      </w:r>
+      <w:proofErr w:type="gramEnd"/>
+      <w:r>
+        <w:rPr>
+          <w:rFonts w:ascii="Arial" w:eastAsia="Times New Roman" w:hAnsi="Arial" w:cs="Arial"/>
+          <w:sz w:val="20"/>
+          <w:szCs w:val="20"/>
+        </w:rPr>
+        <w:t xml:space="preserve"> the Vice-Captain, overseeing daily operations and design progress;</w:t>
       </w:r>
       <w:r>
         <w:rPr>
@@ -689,219 +667,1472 @@
           <w:sz w:val="20"/>
           <w:szCs w:val="20"/>
         </w:rPr>
-        <w:t xml:space="preserve">The Technical Team at Team </w:t>
-      </w:r>
+        <w:t>The Technical Team at Team Arcis specializes in stability, performance, aerodynamics, and avionics. By fine-tuning aircraft stability, optimizing flight performance, mastering aerodynamic efficiency, and integrating advanced avionics, they ensure each aircraft achieves peak safety, reliability, and innovation. With precision and collaboration, they elevate every mission and redefine aeronautical excellence.</w:t>
+      </w:r>
+    </w:p>
+    <w:p>
+      <w:pPr>
+        <w:rPr>
+          <w:rFonts w:ascii="Arial" w:eastAsia="Times New Roman" w:hAnsi="Arial" w:cs="Arial"/>
+          <w:sz w:val="20"/>
+          <w:szCs w:val="20"/>
+        </w:rPr>
+      </w:pPr>
+    </w:p>
+    <w:p>
+      <w:pPr>
+        <w:rPr>
+          <w:rFonts w:ascii="Arial" w:eastAsia="Times New Roman" w:hAnsi="Arial" w:cs="Arial"/>
+          <w:sz w:val="20"/>
+          <w:szCs w:val="20"/>
+        </w:rPr>
+      </w:pPr>
+      <w:r>
+        <w:rPr>
+          <w:rFonts w:ascii="Arial" w:eastAsia="Times New Roman" w:hAnsi="Arial" w:cs="Arial"/>
+          <w:sz w:val="20"/>
+          <w:szCs w:val="20"/>
+        </w:rPr>
+        <w:t>Marketing</w:t>
+      </w:r>
+    </w:p>
+    <w:p>
+      <w:pPr>
+        <w:rPr>
+          <w:rFonts w:ascii="Arial" w:eastAsia="Times New Roman" w:hAnsi="Arial" w:cs="Arial"/>
+          <w:sz w:val="20"/>
+          <w:szCs w:val="20"/>
+        </w:rPr>
+      </w:pPr>
+      <w:r>
+        <w:rPr>
+          <w:rFonts w:ascii="Arial" w:eastAsia="Times New Roman" w:hAnsi="Arial" w:cs="Arial"/>
+          <w:sz w:val="20"/>
+          <w:szCs w:val="20"/>
+        </w:rPr>
+        <w:t>The Marketing Team at Team Arcis powers our visibility through PR, media outreach, and strategic partnerships. They manage social media, build sponsor relationships, and drive campaigns that boost awareness and secure funding. By shaping our public image and expanding our network, they ensure the team’s success resonates beyond the competition.</w:t>
+      </w:r>
+    </w:p>
+    <w:p>
+      <w:pPr>
+        <w:rPr>
+          <w:rFonts w:ascii="Arial" w:eastAsia="Times New Roman" w:hAnsi="Arial" w:cs="Arial"/>
+          <w:sz w:val="20"/>
+          <w:szCs w:val="20"/>
+        </w:rPr>
+      </w:pPr>
+    </w:p>
+    <w:p>
+      <w:pPr>
+        <w:rPr>
+          <w:rFonts w:ascii="Arial" w:eastAsia="Times New Roman" w:hAnsi="Arial" w:cs="Arial"/>
+          <w:sz w:val="20"/>
+          <w:szCs w:val="20"/>
+        </w:rPr>
+      </w:pPr>
+      <w:r>
+        <w:rPr>
+          <w:rFonts w:ascii="Arial" w:eastAsia="Times New Roman" w:hAnsi="Arial" w:cs="Arial"/>
+          <w:sz w:val="20"/>
+          <w:szCs w:val="20"/>
+        </w:rPr>
+        <w:t xml:space="preserve">Design </w:t>
+      </w:r>
+    </w:p>
+    <w:p>
+      <w:pPr>
+        <w:rPr>
+          <w:rFonts w:ascii="Arial" w:eastAsia="Times New Roman" w:hAnsi="Arial" w:cs="Arial"/>
+          <w:sz w:val="20"/>
+          <w:szCs w:val="20"/>
+        </w:rPr>
+      </w:pPr>
+      <w:r>
+        <w:rPr>
+          <w:rFonts w:ascii="Arial" w:eastAsia="Times New Roman" w:hAnsi="Arial" w:cs="Arial"/>
+          <w:sz w:val="20"/>
+          <w:szCs w:val="20"/>
+        </w:rPr>
+        <w:t>The Design Team at Team Arcis brings aircraft concepts to life with precision and creativity. Using advanced CAD tools, they handle everything from initial sizing to detailed component integration, ensuring top-notch aerodynamics and structural integrity. Every design choice is crafted for high performance and mission success, turning ideas into exceptional, flight-ready aircraft.</w:t>
+      </w:r>
+    </w:p>
+    <w:p>
+      <w:pPr>
+        <w:rPr>
+          <w:rFonts w:ascii="Arial" w:eastAsia="Times New Roman" w:hAnsi="Arial" w:cs="Arial"/>
+          <w:sz w:val="20"/>
+          <w:szCs w:val="20"/>
+        </w:rPr>
+      </w:pPr>
+    </w:p>
+    <w:p>
+      <w:pPr>
+        <w:rPr>
+          <w:rFonts w:ascii="Arial" w:eastAsia="Times New Roman" w:hAnsi="Arial" w:cs="Arial"/>
+          <w:sz w:val="20"/>
+          <w:szCs w:val="20"/>
+        </w:rPr>
+      </w:pPr>
+      <w:r>
+        <w:rPr>
+          <w:rFonts w:ascii="Arial" w:eastAsia="Times New Roman" w:hAnsi="Arial" w:cs="Arial"/>
+          <w:sz w:val="20"/>
+          <w:szCs w:val="20"/>
+        </w:rPr>
+        <w:t>Faculty advisor</w:t>
+      </w:r>
+    </w:p>
+    <w:p>
+      <w:pPr>
+        <w:rPr>
+          <w:rFonts w:ascii="Arial" w:eastAsia="Times New Roman" w:hAnsi="Arial" w:cs="Arial"/>
+          <w:sz w:val="20"/>
+          <w:szCs w:val="20"/>
+        </w:rPr>
+      </w:pPr>
+      <w:r>
+        <w:rPr>
+          <w:rFonts w:ascii="Arial" w:eastAsia="Times New Roman" w:hAnsi="Arial" w:cs="Arial"/>
+          <w:sz w:val="20"/>
+          <w:szCs w:val="20"/>
+        </w:rPr>
+        <w:t>The Technical Faculty Advisor at Team Arcis mentors and guides engineering efforts, ensuring innovation meets academic standards. Their expertise supports the team in refining designs, solving technical challenges, and achieving excellence in every project.</w:t>
+      </w:r>
+    </w:p>
+    <w:p>
+      <w:pPr>
+        <w:rPr>
+          <w:rFonts w:ascii="Arial" w:hAnsi="Arial" w:cs="Arial"/>
+          <w:sz w:val="20"/>
+          <w:szCs w:val="20"/>
+          <w:lang w:val="en-US"/>
+        </w:rPr>
+      </w:pPr>
+    </w:p>
+    <w:p>
+      <w:pPr>
+        <w:rPr>
+          <w:rFonts w:ascii="Arial" w:hAnsi="Arial" w:cs="Arial"/>
+          <w:sz w:val="20"/>
+          <w:szCs w:val="20"/>
+          <w:lang w:val="en-US"/>
+        </w:rPr>
+      </w:pPr>
+    </w:p>
+    <w:p>
+      <w:pPr>
+        <w:rPr>
+          <w:rFonts w:ascii="Arial" w:hAnsi="Arial" w:cs="Arial"/>
+          <w:sz w:val="20"/>
+          <w:szCs w:val="20"/>
+          <w:lang w:val="en-US"/>
+        </w:rPr>
+      </w:pPr>
+      <w:r>
+        <w:rPr>
+          <w:rFonts w:ascii="Arial" w:hAnsi="Arial" w:cs="Arial"/>
+          <w:sz w:val="20"/>
+          <w:szCs w:val="20"/>
+          <w:lang w:val="en-US"/>
+        </w:rPr>
+        <w:t>2012</w:t>
+      </w:r>
+      <w:r>
+        <w:rPr>
+          <w:rFonts w:ascii="Arial" w:hAnsi="Arial" w:cs="Arial"/>
+          <w:sz w:val="20"/>
+          <w:szCs w:val="20"/>
+          <w:lang w:val="en-US"/>
+        </w:rPr>
+        <w:t>-13</w:t>
+      </w:r>
+    </w:p>
+    <w:p>
+      <w:pPr>
+        <w:rPr>
+          <w:rFonts w:ascii="Arial" w:hAnsi="Arial" w:cs="Arial"/>
+          <w:sz w:val="20"/>
+          <w:szCs w:val="20"/>
+          <w:lang w:val="en-US"/>
+        </w:rPr>
+      </w:pPr>
+      <w:r>
+        <w:rPr>
+          <w:rFonts w:ascii="Arial" w:hAnsi="Arial" w:cs="Arial"/>
+          <w:sz w:val="20"/>
+          <w:szCs w:val="20"/>
+          <w:lang w:val="en-US"/>
+        </w:rPr>
+        <w:t>Inception of the team</w:t>
+      </w:r>
+    </w:p>
+    <w:p>
+      <w:pPr>
+        <w:rPr>
+          <w:rFonts w:ascii="Arial" w:hAnsi="Arial" w:cs="Arial"/>
+          <w:sz w:val="20"/>
+          <w:szCs w:val="20"/>
+          <w:lang w:val="en-US"/>
+        </w:rPr>
+      </w:pPr>
+      <w:r>
+        <w:rPr>
+          <w:rFonts w:ascii="Arial" w:hAnsi="Arial" w:cs="Arial"/>
+          <w:sz w:val="20"/>
+          <w:szCs w:val="20"/>
+          <w:lang w:val="en-US"/>
+        </w:rPr>
+        <w:t>Rank 4</w:t>
+      </w:r>
+      <w:r>
+        <w:rPr>
+          <w:rFonts w:ascii="Arial" w:hAnsi="Arial" w:cs="Arial"/>
+          <w:sz w:val="20"/>
+          <w:szCs w:val="20"/>
+          <w:vertAlign w:val="superscript"/>
+          <w:lang w:val="en-US"/>
+        </w:rPr>
+        <w:t>th</w:t>
+      </w:r>
+      <w:r>
+        <w:rPr>
+          <w:rFonts w:ascii="Arial" w:hAnsi="Arial" w:cs="Arial"/>
+          <w:sz w:val="20"/>
+          <w:szCs w:val="20"/>
+          <w:lang w:val="en-US"/>
+        </w:rPr>
+        <w:t xml:space="preserve"> in India and 25</w:t>
+      </w:r>
+      <w:r>
+        <w:rPr>
+          <w:rFonts w:ascii="Arial" w:hAnsi="Arial" w:cs="Arial"/>
+          <w:sz w:val="20"/>
+          <w:szCs w:val="20"/>
+          <w:vertAlign w:val="superscript"/>
+          <w:lang w:val="en-US"/>
+        </w:rPr>
+        <w:t>th</w:t>
+      </w:r>
+      <w:r>
+        <w:rPr>
+          <w:rFonts w:ascii="Arial" w:hAnsi="Arial" w:cs="Arial"/>
+          <w:sz w:val="20"/>
+          <w:szCs w:val="20"/>
+          <w:lang w:val="en-US"/>
+        </w:rPr>
+        <w:t xml:space="preserve"> internationally</w:t>
+      </w:r>
+    </w:p>
+    <w:p>
+      <w:pPr>
+        <w:rPr>
+          <w:rFonts w:ascii="Arial" w:hAnsi="Arial" w:cs="Arial"/>
+          <w:sz w:val="20"/>
+          <w:szCs w:val="20"/>
+          <w:lang w:val="en-US"/>
+        </w:rPr>
+      </w:pPr>
+      <w:r>
+        <w:rPr>
+          <w:rFonts w:ascii="Arial" w:hAnsi="Arial" w:cs="Arial"/>
+          <w:sz w:val="20"/>
+          <w:szCs w:val="20"/>
+          <w:lang w:val="en-US"/>
+        </w:rPr>
+        <w:t>NASA systems engineering award</w:t>
+      </w:r>
+    </w:p>
+    <w:p>
+      <w:pPr>
+        <w:rPr>
+          <w:rFonts w:ascii="Arial" w:hAnsi="Arial" w:cs="Arial"/>
+          <w:sz w:val="20"/>
+          <w:szCs w:val="20"/>
+          <w:lang w:val="en-US"/>
+        </w:rPr>
+      </w:pPr>
+      <w:r>
+        <w:rPr>
+          <w:rFonts w:ascii="Arial" w:hAnsi="Arial" w:cs="Arial"/>
+          <w:sz w:val="20"/>
+          <w:szCs w:val="20"/>
+          <w:lang w:val="en-US"/>
+        </w:rPr>
+        <w:t>The only year when a plan that uses a combustion engine was built</w:t>
+      </w:r>
+    </w:p>
+    <w:p>
+      <w:pPr>
+        <w:rPr>
+          <w:rFonts w:ascii="Arial" w:hAnsi="Arial" w:cs="Arial"/>
+          <w:sz w:val="20"/>
+          <w:szCs w:val="20"/>
+          <w:lang w:val="en-US"/>
+        </w:rPr>
+      </w:pPr>
       <w:proofErr w:type="spellStart"/>
       <w:r>
         <w:rPr>
-          <w:rFonts w:ascii="Arial" w:eastAsia="Times New Roman" w:hAnsi="Arial" w:cs="Arial"/>
-          <w:sz w:val="20"/>
-          <w:szCs w:val="20"/>
-        </w:rPr>
-        <w:t>Arcis</w:t>
+          <w:rFonts w:ascii="Arial" w:hAnsi="Arial" w:cs="Arial"/>
+          <w:sz w:val="20"/>
+          <w:szCs w:val="20"/>
+          <w:lang w:val="en-US"/>
+        </w:rPr>
+        <w:t>Dhanno</w:t>
       </w:r>
       <w:proofErr w:type="spellEnd"/>
-      <w:r>
-        <w:rPr>
-          <w:rFonts w:ascii="Arial" w:eastAsia="Times New Roman" w:hAnsi="Arial" w:cs="Arial"/>
-          <w:sz w:val="20"/>
-          <w:szCs w:val="20"/>
-        </w:rPr>
-        <w:t xml:space="preserve"> specializes in stability, performance, aerodynamics, and avionics. By fine-tuning aircraft stability, optimizing flight performance, mastering aerodynamic efficiency, and integrating advanced avionics, they ensure each aircraft achieves peak safety, reliability, and innovation. With precision and collaboration, they elevate every mission and redefine aeronautical excellence.</w:t>
-      </w:r>
-    </w:p>
-    <w:p>
-      <w:pPr>
-        <w:rPr>
-          <w:rFonts w:ascii="Arial" w:eastAsia="Times New Roman" w:hAnsi="Arial" w:cs="Arial"/>
-          <w:sz w:val="20"/>
-          <w:szCs w:val="20"/>
-        </w:rPr>
-      </w:pPr>
-    </w:p>
-    <w:p>
-      <w:pPr>
-        <w:rPr>
-          <w:rFonts w:ascii="Arial" w:eastAsia="Times New Roman" w:hAnsi="Arial" w:cs="Arial"/>
-          <w:sz w:val="20"/>
-          <w:szCs w:val="20"/>
-        </w:rPr>
-      </w:pPr>
-      <w:r>
-        <w:rPr>
-          <w:rFonts w:ascii="Arial" w:eastAsia="Times New Roman" w:hAnsi="Arial" w:cs="Arial"/>
-          <w:sz w:val="20"/>
-          <w:szCs w:val="20"/>
-        </w:rPr>
-        <w:t>Marketing</w:t>
-      </w:r>
-    </w:p>
-    <w:p>
-      <w:pPr>
-        <w:rPr>
-          <w:rFonts w:ascii="Arial" w:eastAsia="Times New Roman" w:hAnsi="Arial" w:cs="Arial"/>
-          <w:sz w:val="20"/>
-          <w:szCs w:val="20"/>
-        </w:rPr>
-      </w:pPr>
-      <w:r>
-        <w:rPr>
-          <w:rFonts w:ascii="Arial" w:eastAsia="Times New Roman" w:hAnsi="Arial" w:cs="Arial"/>
-          <w:sz w:val="20"/>
-          <w:szCs w:val="20"/>
-        </w:rPr>
-        <w:t xml:space="preserve">The Marketing Team at Team </w:t>
-      </w:r>
+    </w:p>
+    <w:p>
+      <w:pPr>
+        <w:rPr>
+          <w:rFonts w:ascii="Arial" w:hAnsi="Arial" w:cs="Arial"/>
+          <w:sz w:val="20"/>
+          <w:szCs w:val="20"/>
+          <w:lang w:val="en-US"/>
+        </w:rPr>
+      </w:pPr>
+    </w:p>
+    <w:p>
+      <w:pPr>
+        <w:rPr>
+          <w:rFonts w:ascii="Arial" w:hAnsi="Arial" w:cs="Arial"/>
+          <w:sz w:val="20"/>
+          <w:szCs w:val="20"/>
+          <w:lang w:val="en-US"/>
+        </w:rPr>
+      </w:pPr>
+      <w:r>
+        <w:rPr>
+          <w:rFonts w:ascii="Arial" w:hAnsi="Arial" w:cs="Arial"/>
+          <w:sz w:val="20"/>
+          <w:szCs w:val="20"/>
+          <w:lang w:val="en-US"/>
+        </w:rPr>
+        <w:t>2013</w:t>
+      </w:r>
+      <w:r>
+        <w:rPr>
+          <w:rFonts w:ascii="Arial" w:hAnsi="Arial" w:cs="Arial"/>
+          <w:sz w:val="20"/>
+          <w:szCs w:val="20"/>
+          <w:lang w:val="en-US"/>
+        </w:rPr>
+        <w:t>-14</w:t>
+      </w:r>
+    </w:p>
+    <w:p>
+      <w:pPr>
+        <w:rPr>
+          <w:rFonts w:ascii="Arial" w:hAnsi="Arial" w:cs="Arial"/>
+          <w:sz w:val="20"/>
+          <w:szCs w:val="20"/>
+          <w:lang w:val="en-US"/>
+        </w:rPr>
+      </w:pPr>
+      <w:r>
+        <w:rPr>
+          <w:rFonts w:ascii="Arial" w:hAnsi="Arial" w:cs="Arial"/>
+          <w:sz w:val="20"/>
+          <w:szCs w:val="20"/>
+          <w:lang w:val="en-US"/>
+        </w:rPr>
+        <w:t>Plane dimensions UDAAN</w:t>
+      </w:r>
+    </w:p>
+    <w:p>
+      <w:pPr>
+        <w:rPr>
+          <w:rFonts w:ascii="Arial" w:hAnsi="Arial" w:cs="Arial"/>
+          <w:sz w:val="20"/>
+          <w:szCs w:val="20"/>
+          <w:lang w:val="en-US"/>
+        </w:rPr>
+      </w:pPr>
       <w:proofErr w:type="spellStart"/>
       <w:r>
         <w:rPr>
-          <w:rFonts w:ascii="Arial" w:eastAsia="Times New Roman" w:hAnsi="Arial" w:cs="Arial"/>
-          <w:sz w:val="20"/>
-          <w:szCs w:val="20"/>
-        </w:rPr>
-        <w:t>Arcis</w:t>
+          <w:rFonts w:ascii="Arial" w:hAnsi="Arial" w:cs="Arial"/>
+          <w:sz w:val="20"/>
+          <w:szCs w:val="20"/>
+          <w:lang w:val="en-US"/>
+        </w:rPr>
+        <w:t>Electri</w:t>
       </w:r>
       <w:proofErr w:type="spellEnd"/>
       <w:r>
         <w:rPr>
-          <w:rFonts w:ascii="Arial" w:eastAsia="Times New Roman" w:hAnsi="Arial" w:cs="Arial"/>
-          <w:sz w:val="20"/>
-          <w:szCs w:val="20"/>
-        </w:rPr>
-        <w:t xml:space="preserve"> powers our visibility through PR, media outreach, and strategic partnerships. They manage social media, build sponsor relationships, and drive campaigns that boost awareness and secure funding. By shaping our public image and expanding our network, they ensure the team’s success resonates beyond the competition.</w:t>
-      </w:r>
-    </w:p>
-    <w:p>
-      <w:pPr>
-        <w:rPr>
-          <w:rFonts w:ascii="Arial" w:eastAsia="Times New Roman" w:hAnsi="Arial" w:cs="Arial"/>
-          <w:sz w:val="20"/>
-          <w:szCs w:val="20"/>
-        </w:rPr>
-      </w:pPr>
-    </w:p>
-    <w:p>
-      <w:pPr>
-        <w:rPr>
-          <w:rFonts w:ascii="Arial" w:eastAsia="Times New Roman" w:hAnsi="Arial" w:cs="Arial"/>
-          <w:sz w:val="20"/>
-          <w:szCs w:val="20"/>
-        </w:rPr>
-      </w:pPr>
-      <w:r>
-        <w:rPr>
-          <w:rFonts w:ascii="Arial" w:eastAsia="Times New Roman" w:hAnsi="Arial" w:cs="Arial"/>
-          <w:sz w:val="20"/>
-          <w:szCs w:val="20"/>
-        </w:rPr>
-        <w:t xml:space="preserve">Design </w:t>
-      </w:r>
-    </w:p>
-    <w:p>
-      <w:pPr>
-        <w:rPr>
-          <w:rFonts w:ascii="Arial" w:eastAsia="Times New Roman" w:hAnsi="Arial" w:cs="Arial"/>
-          <w:sz w:val="20"/>
-          <w:szCs w:val="20"/>
-        </w:rPr>
-      </w:pPr>
-      <w:r>
-        <w:rPr>
-          <w:rFonts w:ascii="Arial" w:eastAsia="Times New Roman" w:hAnsi="Arial" w:cs="Arial"/>
-          <w:sz w:val="20"/>
-          <w:szCs w:val="20"/>
-        </w:rPr>
-        <w:t xml:space="preserve">The Design Team at Team </w:t>
-      </w:r>
+          <w:rFonts w:ascii="Arial" w:hAnsi="Arial" w:cs="Arial"/>
+          <w:sz w:val="20"/>
+          <w:szCs w:val="20"/>
+          <w:lang w:val="en-US"/>
+        </w:rPr>
+        <w:t xml:space="preserve"> motor for the first time</w:t>
+      </w:r>
+    </w:p>
+    <w:p>
+      <w:pPr>
+        <w:rPr>
+          <w:rFonts w:ascii="Arial" w:hAnsi="Arial" w:cs="Arial"/>
+          <w:sz w:val="20"/>
+          <w:szCs w:val="20"/>
+          <w:lang w:val="en-US"/>
+        </w:rPr>
+      </w:pPr>
       <w:proofErr w:type="spellStart"/>
       <w:r>
         <w:rPr>
-          <w:rFonts w:ascii="Arial" w:eastAsia="Times New Roman" w:hAnsi="Arial" w:cs="Arial"/>
-          <w:sz w:val="20"/>
-          <w:szCs w:val="20"/>
-        </w:rPr>
-        <w:t>Arcis</w:t>
+          <w:rFonts w:ascii="Arial" w:hAnsi="Arial" w:cs="Arial"/>
+          <w:sz w:val="20"/>
+          <w:szCs w:val="20"/>
+          <w:lang w:val="en-US"/>
+        </w:rPr>
+        <w:t>Sae</w:t>
       </w:r>
       <w:proofErr w:type="spellEnd"/>
       <w:r>
         <w:rPr>
-          <w:rFonts w:ascii="Arial" w:eastAsia="Times New Roman" w:hAnsi="Arial" w:cs="Arial"/>
-          <w:sz w:val="20"/>
-          <w:szCs w:val="20"/>
-        </w:rPr>
-        <w:t xml:space="preserve"> brings aircraft concepts to life with precision and creativity. Using advanced CAD tools, they handle everything from initial sizing to detailed component integration, ensuring top-notch aerodynamics and structural integrity. Every design choice is crafted for high performance and mission success, turning ideas into exceptional, flight-ready aircraft.</w:t>
-      </w:r>
-    </w:p>
-    <w:p>
-      <w:pPr>
-        <w:rPr>
-          <w:rFonts w:ascii="Arial" w:eastAsia="Times New Roman" w:hAnsi="Arial" w:cs="Arial"/>
-          <w:sz w:val="20"/>
-          <w:szCs w:val="20"/>
-        </w:rPr>
-      </w:pPr>
-    </w:p>
-    <w:p>
-      <w:pPr>
-        <w:rPr>
-          <w:rFonts w:ascii="Arial" w:eastAsia="Times New Roman" w:hAnsi="Arial" w:cs="Arial"/>
-          <w:sz w:val="20"/>
-          <w:szCs w:val="20"/>
-        </w:rPr>
-      </w:pPr>
-      <w:r>
-        <w:rPr>
-          <w:rFonts w:ascii="Arial" w:eastAsia="Times New Roman" w:hAnsi="Arial" w:cs="Arial"/>
-          <w:sz w:val="20"/>
-          <w:szCs w:val="20"/>
-        </w:rPr>
-        <w:t>Faculty advisor</w:t>
-      </w:r>
-    </w:p>
-    <w:p>
-      <w:pPr>
-        <w:rPr>
-          <w:rFonts w:ascii="Arial" w:eastAsia="Times New Roman" w:hAnsi="Arial" w:cs="Arial"/>
-          <w:sz w:val="20"/>
-          <w:szCs w:val="20"/>
-        </w:rPr>
-      </w:pPr>
-      <w:r>
-        <w:rPr>
-          <w:rFonts w:ascii="Arial" w:eastAsia="Times New Roman" w:hAnsi="Arial" w:cs="Arial"/>
-          <w:sz w:val="20"/>
-          <w:szCs w:val="20"/>
-        </w:rPr>
-        <w:t xml:space="preserve">The Technical Faculty Advisor at Team </w:t>
+          <w:rFonts w:ascii="Arial" w:hAnsi="Arial" w:cs="Arial"/>
+          <w:sz w:val="20"/>
+          <w:szCs w:val="20"/>
+          <w:lang w:val="en-US"/>
+        </w:rPr>
+        <w:t xml:space="preserve"> east 2</w:t>
+      </w:r>
+      <w:r>
+        <w:rPr>
+          <w:rFonts w:ascii="Arial" w:hAnsi="Arial" w:cs="Arial"/>
+          <w:sz w:val="20"/>
+          <w:szCs w:val="20"/>
+          <w:vertAlign w:val="superscript"/>
+          <w:lang w:val="en-US"/>
+        </w:rPr>
+        <w:t>nd</w:t>
+      </w:r>
+      <w:r>
+        <w:rPr>
+          <w:rFonts w:ascii="Arial" w:hAnsi="Arial" w:cs="Arial"/>
+          <w:sz w:val="20"/>
+          <w:szCs w:val="20"/>
+          <w:lang w:val="en-US"/>
+        </w:rPr>
+        <w:t xml:space="preserve"> </w:t>
       </w:r>
       <w:proofErr w:type="spellStart"/>
       <w:r>
         <w:rPr>
-          <w:rFonts w:ascii="Arial" w:eastAsia="Times New Roman" w:hAnsi="Arial" w:cs="Arial"/>
-          <w:sz w:val="20"/>
-          <w:szCs w:val="20"/>
-        </w:rPr>
-        <w:t>Arcis</w:t>
+          <w:rFonts w:ascii="Arial" w:hAnsi="Arial" w:cs="Arial"/>
+          <w:sz w:val="20"/>
+          <w:szCs w:val="20"/>
+          <w:lang w:val="en-US"/>
+        </w:rPr>
+        <w:t>ind</w:t>
       </w:r>
       <w:proofErr w:type="spellEnd"/>
       <w:r>
         <w:rPr>
-          <w:rFonts w:ascii="Arial" w:eastAsia="Times New Roman" w:hAnsi="Arial" w:cs="Arial"/>
-          <w:sz w:val="20"/>
-          <w:szCs w:val="20"/>
-        </w:rPr>
-        <w:t xml:space="preserve"> mentors and guides engineering efforts, ensuring innovation meets academic standards. Their expertise supports the team in refining designs, solving technical challenges, and achieving excellence in every project.</w:t>
-      </w:r>
-    </w:p>
-    <w:p>
-      <w:pPr>
-        <w:rPr>
-          <w:rFonts w:ascii="Arial" w:hAnsi="Arial" w:cs="Arial"/>
-          <w:sz w:val="20"/>
-          <w:szCs w:val="20"/>
-          <w:lang w:val="en-US"/>
-        </w:rPr>
-      </w:pPr>
+          <w:rFonts w:ascii="Arial" w:hAnsi="Arial" w:cs="Arial"/>
+          <w:sz w:val="20"/>
+          <w:szCs w:val="20"/>
+          <w:lang w:val="en-US"/>
+        </w:rPr>
+        <w:t xml:space="preserve"> 28</w:t>
+      </w:r>
+      <w:r>
+        <w:rPr>
+          <w:rFonts w:ascii="Arial" w:hAnsi="Arial" w:cs="Arial"/>
+          <w:sz w:val="20"/>
+          <w:szCs w:val="20"/>
+          <w:vertAlign w:val="superscript"/>
+          <w:lang w:val="en-US"/>
+        </w:rPr>
+        <w:t>th</w:t>
+      </w:r>
+      <w:r>
+        <w:rPr>
+          <w:rFonts w:ascii="Arial" w:hAnsi="Arial" w:cs="Arial"/>
+          <w:sz w:val="20"/>
+          <w:szCs w:val="20"/>
+          <w:lang w:val="en-US"/>
+        </w:rPr>
+        <w:t xml:space="preserve"> international</w:t>
+      </w:r>
+    </w:p>
+    <w:p>
+      <w:pPr>
+        <w:rPr>
+          <w:rFonts w:ascii="Arial" w:hAnsi="Arial" w:cs="Arial"/>
+          <w:sz w:val="20"/>
+          <w:szCs w:val="20"/>
+          <w:lang w:val="en-US"/>
+        </w:rPr>
+      </w:pPr>
+    </w:p>
+    <w:p>
+      <w:pPr>
+        <w:rPr>
+          <w:rFonts w:ascii="Arial" w:hAnsi="Arial" w:cs="Arial"/>
+          <w:sz w:val="20"/>
+          <w:szCs w:val="20"/>
+          <w:lang w:val="en-US"/>
+        </w:rPr>
+      </w:pPr>
+    </w:p>
+    <w:p>
+      <w:pPr>
+        <w:rPr>
+          <w:rFonts w:ascii="Arial" w:hAnsi="Arial" w:cs="Arial"/>
+          <w:sz w:val="20"/>
+          <w:szCs w:val="20"/>
+          <w:lang w:val="en-US"/>
+        </w:rPr>
+      </w:pPr>
+      <w:r>
+        <w:rPr>
+          <w:rFonts w:ascii="Arial" w:hAnsi="Arial" w:cs="Arial"/>
+          <w:sz w:val="20"/>
+          <w:szCs w:val="20"/>
+          <w:lang w:val="en-US"/>
+        </w:rPr>
+        <w:t>2014</w:t>
+      </w:r>
+      <w:r>
+        <w:rPr>
+          <w:rFonts w:ascii="Arial" w:hAnsi="Arial" w:cs="Arial"/>
+          <w:sz w:val="20"/>
+          <w:szCs w:val="20"/>
+          <w:lang w:val="en-US"/>
+        </w:rPr>
+        <w:t>-15</w:t>
+      </w:r>
+    </w:p>
+    <w:p>
+      <w:pPr>
+        <w:rPr>
+          <w:rFonts w:ascii="Arial" w:hAnsi="Arial" w:cs="Arial"/>
+          <w:sz w:val="20"/>
+          <w:szCs w:val="20"/>
+          <w:lang w:val="en-US"/>
+        </w:rPr>
+      </w:pPr>
+      <w:r>
+        <w:rPr>
+          <w:rFonts w:ascii="Arial" w:hAnsi="Arial" w:cs="Arial"/>
+          <w:sz w:val="20"/>
+          <w:szCs w:val="20"/>
+          <w:lang w:val="en-US"/>
+        </w:rPr>
+        <w:t>First participation in Aero Design west</w:t>
+      </w:r>
+    </w:p>
+    <w:p>
+      <w:pPr>
+        <w:rPr>
+          <w:rFonts w:ascii="Arial" w:hAnsi="Arial" w:cs="Arial"/>
+          <w:sz w:val="20"/>
+          <w:szCs w:val="20"/>
+          <w:lang w:val="en-US"/>
+        </w:rPr>
+      </w:pPr>
+      <w:r>
+        <w:rPr>
+          <w:rFonts w:ascii="Arial" w:hAnsi="Arial" w:cs="Arial"/>
+          <w:sz w:val="20"/>
+          <w:szCs w:val="20"/>
+          <w:lang w:val="en-US"/>
+        </w:rPr>
+        <w:t>First major design break Inverted u</w:t>
+      </w:r>
+    </w:p>
+    <w:p>
+      <w:pPr>
+        <w:rPr>
+          <w:rFonts w:ascii="Arial" w:hAnsi="Arial" w:cs="Arial"/>
+          <w:sz w:val="20"/>
+          <w:szCs w:val="20"/>
+          <w:lang w:val="en-US"/>
+        </w:rPr>
+      </w:pPr>
+      <w:r>
+        <w:rPr>
+          <w:rFonts w:ascii="Arial" w:hAnsi="Arial" w:cs="Arial"/>
+          <w:sz w:val="20"/>
+          <w:szCs w:val="20"/>
+          <w:lang w:val="en-US"/>
+        </w:rPr>
+        <w:t xml:space="preserve">Rank 1 </w:t>
+      </w:r>
+      <w:proofErr w:type="spellStart"/>
+      <w:r>
+        <w:rPr>
+          <w:rFonts w:ascii="Arial" w:hAnsi="Arial" w:cs="Arial"/>
+          <w:sz w:val="20"/>
+          <w:szCs w:val="20"/>
+          <w:lang w:val="en-US"/>
+        </w:rPr>
+        <w:t>ind</w:t>
+      </w:r>
+      <w:proofErr w:type="spellEnd"/>
+      <w:r>
+        <w:rPr>
+          <w:rFonts w:ascii="Arial" w:hAnsi="Arial" w:cs="Arial"/>
+          <w:sz w:val="20"/>
+          <w:szCs w:val="20"/>
+          <w:lang w:val="en-US"/>
+        </w:rPr>
+        <w:t xml:space="preserve"> 10 global</w:t>
+      </w:r>
+    </w:p>
+    <w:p>
+      <w:pPr>
+        <w:rPr>
+          <w:rFonts w:ascii="Arial" w:hAnsi="Arial" w:cs="Arial"/>
+          <w:sz w:val="20"/>
+          <w:szCs w:val="20"/>
+          <w:lang w:val="en-US"/>
+        </w:rPr>
+      </w:pPr>
+      <w:r>
+        <w:rPr>
+          <w:rFonts w:ascii="Arial" w:hAnsi="Arial" w:cs="Arial"/>
+          <w:sz w:val="20"/>
+          <w:szCs w:val="20"/>
+          <w:lang w:val="en-US"/>
+        </w:rPr>
+        <w:t xml:space="preserve">Plane </w:t>
+      </w:r>
+      <w:r>
+        <w:rPr>
+          <w:rFonts w:ascii="Arial" w:hAnsi="Arial" w:cs="Arial"/>
+          <w:sz w:val="20"/>
+          <w:szCs w:val="20"/>
+          <w:lang w:val="en-US"/>
+        </w:rPr>
+        <w:t>dimensions</w:t>
+      </w:r>
+      <w:r>
+        <w:rPr>
+          <w:rFonts w:ascii="Arial" w:hAnsi="Arial" w:cs="Arial"/>
+          <w:sz w:val="20"/>
+          <w:szCs w:val="20"/>
+          <w:lang w:val="en-US"/>
+        </w:rPr>
+        <w:t xml:space="preserve"> e423</w:t>
+      </w:r>
+      <w:r>
+        <w:rPr>
+          <w:rFonts w:ascii="Arial" w:hAnsi="Arial" w:cs="Arial"/>
+          <w:sz w:val="20"/>
+          <w:szCs w:val="20"/>
+          <w:lang w:val="en-US"/>
+        </w:rPr>
+        <w:t xml:space="preserve"> Garud</w:t>
+      </w:r>
+    </w:p>
+    <w:p>
+      <w:pPr>
+        <w:rPr>
+          <w:rFonts w:ascii="Arial" w:hAnsi="Arial" w:cs="Arial"/>
+          <w:sz w:val="20"/>
+          <w:szCs w:val="20"/>
+          <w:lang w:val="en-US"/>
+        </w:rPr>
+      </w:pPr>
+    </w:p>
+    <w:p>
+      <w:pPr>
+        <w:rPr>
+          <w:rFonts w:ascii="Arial" w:hAnsi="Arial" w:cs="Arial"/>
+          <w:sz w:val="20"/>
+          <w:szCs w:val="20"/>
+          <w:lang w:val="en-US"/>
+        </w:rPr>
+      </w:pPr>
+      <w:r>
+        <w:rPr>
+          <w:rFonts w:ascii="Arial" w:hAnsi="Arial" w:cs="Arial"/>
+          <w:sz w:val="20"/>
+          <w:szCs w:val="20"/>
+          <w:lang w:val="en-US"/>
+        </w:rPr>
+        <w:t>2015</w:t>
+      </w:r>
+      <w:r>
+        <w:rPr>
+          <w:rFonts w:ascii="Arial" w:hAnsi="Arial" w:cs="Arial"/>
+          <w:sz w:val="20"/>
+          <w:szCs w:val="20"/>
+          <w:lang w:val="en-US"/>
+        </w:rPr>
+        <w:t>-16</w:t>
+      </w:r>
+    </w:p>
+    <w:p>
+      <w:pPr>
+        <w:rPr>
+          <w:rFonts w:ascii="Arial" w:hAnsi="Arial" w:cs="Arial"/>
+          <w:sz w:val="20"/>
+          <w:szCs w:val="20"/>
+          <w:lang w:val="en-US"/>
+        </w:rPr>
+      </w:pPr>
+      <w:r>
+        <w:rPr>
+          <w:rFonts w:ascii="Arial" w:hAnsi="Arial" w:cs="Arial"/>
+          <w:sz w:val="20"/>
+          <w:szCs w:val="20"/>
+          <w:lang w:val="en-US"/>
+        </w:rPr>
+        <w:t>Plane dimensions</w:t>
+      </w:r>
+    </w:p>
+    <w:p>
+      <w:pPr>
+        <w:rPr>
+          <w:rFonts w:ascii="Arial" w:hAnsi="Arial" w:cs="Arial"/>
+          <w:sz w:val="20"/>
+          <w:szCs w:val="20"/>
+          <w:lang w:val="en-US"/>
+        </w:rPr>
+      </w:pPr>
+      <w:r>
+        <w:rPr>
+          <w:rFonts w:ascii="Arial" w:hAnsi="Arial" w:cs="Arial"/>
+          <w:sz w:val="20"/>
+          <w:szCs w:val="20"/>
+          <w:lang w:val="en-US"/>
+        </w:rPr>
+        <w:t>Major design step with geometrical twisted wing</w:t>
+      </w:r>
+    </w:p>
+    <w:p>
+      <w:pPr>
+        <w:rPr>
+          <w:rFonts w:ascii="Arial" w:hAnsi="Arial" w:cs="Arial"/>
+          <w:sz w:val="20"/>
+          <w:szCs w:val="20"/>
+          <w:lang w:val="en-US"/>
+        </w:rPr>
+      </w:pPr>
+      <w:r>
+        <w:rPr>
+          <w:rFonts w:ascii="Arial" w:hAnsi="Arial" w:cs="Arial"/>
+          <w:sz w:val="20"/>
+          <w:szCs w:val="20"/>
+          <w:lang w:val="en-US"/>
+        </w:rPr>
+        <w:t>West 1</w:t>
+      </w:r>
+      <w:r>
+        <w:rPr>
+          <w:rFonts w:ascii="Arial" w:hAnsi="Arial" w:cs="Arial"/>
+          <w:sz w:val="20"/>
+          <w:szCs w:val="20"/>
+          <w:vertAlign w:val="superscript"/>
+          <w:lang w:val="en-US"/>
+        </w:rPr>
+        <w:t>st</w:t>
+      </w:r>
+      <w:r>
+        <w:rPr>
+          <w:rFonts w:ascii="Arial" w:hAnsi="Arial" w:cs="Arial"/>
+          <w:sz w:val="20"/>
+          <w:szCs w:val="20"/>
+          <w:lang w:val="en-US"/>
+        </w:rPr>
+        <w:t xml:space="preserve"> </w:t>
+      </w:r>
+      <w:proofErr w:type="spellStart"/>
+      <w:r>
+        <w:rPr>
+          <w:rFonts w:ascii="Arial" w:hAnsi="Arial" w:cs="Arial"/>
+          <w:sz w:val="20"/>
+          <w:szCs w:val="20"/>
+          <w:lang w:val="en-US"/>
+        </w:rPr>
+        <w:t>ind</w:t>
+      </w:r>
+      <w:proofErr w:type="spellEnd"/>
+      <w:r>
+        <w:rPr>
+          <w:rFonts w:ascii="Arial" w:hAnsi="Arial" w:cs="Arial"/>
+          <w:sz w:val="20"/>
+          <w:szCs w:val="20"/>
+          <w:lang w:val="en-US"/>
+        </w:rPr>
+        <w:t xml:space="preserve"> 25</w:t>
+      </w:r>
+      <w:r>
+        <w:rPr>
+          <w:rFonts w:ascii="Arial" w:hAnsi="Arial" w:cs="Arial"/>
+          <w:sz w:val="20"/>
+          <w:szCs w:val="20"/>
+          <w:vertAlign w:val="superscript"/>
+          <w:lang w:val="en-US"/>
+        </w:rPr>
+        <w:t>th</w:t>
+      </w:r>
+      <w:r>
+        <w:rPr>
+          <w:rFonts w:ascii="Arial" w:hAnsi="Arial" w:cs="Arial"/>
+          <w:sz w:val="20"/>
+          <w:szCs w:val="20"/>
+          <w:lang w:val="en-US"/>
+        </w:rPr>
+        <w:t xml:space="preserve"> global</w:t>
+      </w:r>
+    </w:p>
+    <w:p>
+      <w:pPr>
+        <w:rPr>
+          <w:rFonts w:ascii="Arial" w:hAnsi="Arial" w:cs="Arial"/>
+          <w:sz w:val="20"/>
+          <w:szCs w:val="20"/>
+          <w:lang w:val="en-US"/>
+        </w:rPr>
+      </w:pPr>
+    </w:p>
+    <w:p>
+      <w:pPr>
+        <w:rPr>
+          <w:rFonts w:ascii="Arial" w:hAnsi="Arial" w:cs="Arial"/>
+          <w:sz w:val="20"/>
+          <w:szCs w:val="20"/>
+          <w:lang w:val="en-US"/>
+        </w:rPr>
+      </w:pPr>
+      <w:r>
+        <w:rPr>
+          <w:rFonts w:ascii="Arial" w:hAnsi="Arial" w:cs="Arial"/>
+          <w:sz w:val="20"/>
+          <w:szCs w:val="20"/>
+          <w:lang w:val="en-US"/>
+        </w:rPr>
+        <w:t>2016</w:t>
+      </w:r>
+      <w:r>
+        <w:rPr>
+          <w:rFonts w:ascii="Arial" w:hAnsi="Arial" w:cs="Arial"/>
+          <w:sz w:val="20"/>
+          <w:szCs w:val="20"/>
+          <w:lang w:val="en-US"/>
+        </w:rPr>
+        <w:t>-17</w:t>
+      </w:r>
+    </w:p>
+    <w:p>
+      <w:pPr>
+        <w:rPr>
+          <w:rFonts w:ascii="Arial" w:hAnsi="Arial" w:cs="Arial"/>
+          <w:sz w:val="20"/>
+          <w:szCs w:val="20"/>
+          <w:lang w:val="en-US"/>
+        </w:rPr>
+      </w:pPr>
+      <w:r>
+        <w:rPr>
+          <w:rFonts w:ascii="Arial" w:hAnsi="Arial" w:cs="Arial"/>
+          <w:sz w:val="20"/>
+          <w:szCs w:val="20"/>
+          <w:lang w:val="en-US"/>
+        </w:rPr>
+        <w:t xml:space="preserve">Participation in </w:t>
+      </w:r>
+      <w:proofErr w:type="gramStart"/>
+      <w:r>
+        <w:rPr>
+          <w:rFonts w:ascii="Arial" w:hAnsi="Arial" w:cs="Arial"/>
+          <w:sz w:val="20"/>
+          <w:szCs w:val="20"/>
+          <w:lang w:val="en-US"/>
+        </w:rPr>
+        <w:t>both :</w:t>
+      </w:r>
+      <w:proofErr w:type="gramEnd"/>
+      <w:r>
+        <w:rPr>
+          <w:rFonts w:ascii="Arial" w:hAnsi="Arial" w:cs="Arial"/>
+          <w:sz w:val="20"/>
+          <w:szCs w:val="20"/>
+          <w:lang w:val="en-US"/>
+        </w:rPr>
+        <w:t xml:space="preserve"> Regular and Micro</w:t>
+      </w:r>
+    </w:p>
+    <w:p>
+      <w:pPr>
+        <w:rPr>
+          <w:rFonts w:ascii="Arial" w:hAnsi="Arial" w:cs="Arial"/>
+          <w:sz w:val="20"/>
+          <w:szCs w:val="20"/>
+          <w:lang w:val="en-US"/>
+        </w:rPr>
+      </w:pPr>
+      <w:r>
+        <w:rPr>
+          <w:rFonts w:ascii="Arial" w:hAnsi="Arial" w:cs="Arial"/>
+          <w:sz w:val="20"/>
+          <w:szCs w:val="20"/>
+          <w:lang w:val="en-US"/>
+        </w:rPr>
+        <w:t>Reg 1</w:t>
+      </w:r>
+      <w:r>
+        <w:rPr>
+          <w:rFonts w:ascii="Arial" w:hAnsi="Arial" w:cs="Arial"/>
+          <w:sz w:val="20"/>
+          <w:szCs w:val="20"/>
+          <w:vertAlign w:val="superscript"/>
+          <w:lang w:val="en-US"/>
+        </w:rPr>
+        <w:t>st</w:t>
+      </w:r>
+      <w:r>
+        <w:rPr>
+          <w:rFonts w:ascii="Arial" w:hAnsi="Arial" w:cs="Arial"/>
+          <w:sz w:val="20"/>
+          <w:szCs w:val="20"/>
+          <w:lang w:val="en-US"/>
+        </w:rPr>
+        <w:t xml:space="preserve"> </w:t>
+      </w:r>
+      <w:proofErr w:type="spellStart"/>
+      <w:r>
+        <w:rPr>
+          <w:rFonts w:ascii="Arial" w:hAnsi="Arial" w:cs="Arial"/>
+          <w:sz w:val="20"/>
+          <w:szCs w:val="20"/>
+          <w:lang w:val="en-US"/>
+        </w:rPr>
+        <w:t>ind</w:t>
+      </w:r>
+      <w:proofErr w:type="spellEnd"/>
+      <w:r>
+        <w:rPr>
+          <w:rFonts w:ascii="Arial" w:hAnsi="Arial" w:cs="Arial"/>
+          <w:sz w:val="20"/>
+          <w:szCs w:val="20"/>
+          <w:lang w:val="en-US"/>
+        </w:rPr>
+        <w:t xml:space="preserve"> 20</w:t>
+      </w:r>
+      <w:r>
+        <w:rPr>
+          <w:rFonts w:ascii="Arial" w:hAnsi="Arial" w:cs="Arial"/>
+          <w:sz w:val="20"/>
+          <w:szCs w:val="20"/>
+          <w:vertAlign w:val="superscript"/>
+          <w:lang w:val="en-US"/>
+        </w:rPr>
+        <w:t>th</w:t>
+      </w:r>
+      <w:r>
+        <w:rPr>
+          <w:rFonts w:ascii="Arial" w:hAnsi="Arial" w:cs="Arial"/>
+          <w:sz w:val="20"/>
+          <w:szCs w:val="20"/>
+          <w:lang w:val="en-US"/>
+        </w:rPr>
+        <w:t xml:space="preserve"> global</w:t>
+      </w:r>
+    </w:p>
+    <w:p>
+      <w:pPr>
+        <w:rPr>
+          <w:rFonts w:ascii="Arial" w:hAnsi="Arial" w:cs="Arial"/>
+          <w:sz w:val="20"/>
+          <w:szCs w:val="20"/>
+          <w:lang w:val="en-US"/>
+        </w:rPr>
+      </w:pPr>
+      <w:r>
+        <w:rPr>
+          <w:rFonts w:ascii="Arial" w:hAnsi="Arial" w:cs="Arial"/>
+          <w:sz w:val="20"/>
+          <w:szCs w:val="20"/>
+          <w:lang w:val="en-US"/>
+        </w:rPr>
+        <w:t>Micro 3</w:t>
+      </w:r>
+      <w:r>
+        <w:rPr>
+          <w:rFonts w:ascii="Arial" w:hAnsi="Arial" w:cs="Arial"/>
+          <w:sz w:val="20"/>
+          <w:szCs w:val="20"/>
+          <w:vertAlign w:val="superscript"/>
+          <w:lang w:val="en-US"/>
+        </w:rPr>
+        <w:t>rd</w:t>
+      </w:r>
+      <w:r>
+        <w:rPr>
+          <w:rFonts w:ascii="Arial" w:hAnsi="Arial" w:cs="Arial"/>
+          <w:sz w:val="20"/>
+          <w:szCs w:val="20"/>
+          <w:lang w:val="en-US"/>
+        </w:rPr>
+        <w:t xml:space="preserve"> </w:t>
+      </w:r>
+      <w:proofErr w:type="spellStart"/>
+      <w:r>
+        <w:rPr>
+          <w:rFonts w:ascii="Arial" w:hAnsi="Arial" w:cs="Arial"/>
+          <w:sz w:val="20"/>
+          <w:szCs w:val="20"/>
+          <w:lang w:val="en-US"/>
+        </w:rPr>
+        <w:t>ind</w:t>
+      </w:r>
+      <w:proofErr w:type="spellEnd"/>
+      <w:r>
+        <w:rPr>
+          <w:rFonts w:ascii="Arial" w:hAnsi="Arial" w:cs="Arial"/>
+          <w:sz w:val="20"/>
+          <w:szCs w:val="20"/>
+          <w:lang w:val="en-US"/>
+        </w:rPr>
+        <w:t xml:space="preserve"> 17</w:t>
+      </w:r>
+      <w:r>
+        <w:rPr>
+          <w:rFonts w:ascii="Arial" w:hAnsi="Arial" w:cs="Arial"/>
+          <w:sz w:val="20"/>
+          <w:szCs w:val="20"/>
+          <w:vertAlign w:val="superscript"/>
+          <w:lang w:val="en-US"/>
+        </w:rPr>
+        <w:t>th</w:t>
+      </w:r>
+      <w:r>
+        <w:rPr>
+          <w:rFonts w:ascii="Arial" w:hAnsi="Arial" w:cs="Arial"/>
+          <w:sz w:val="20"/>
+          <w:szCs w:val="20"/>
+          <w:lang w:val="en-US"/>
+        </w:rPr>
+        <w:t xml:space="preserve"> global</w:t>
+      </w:r>
+    </w:p>
+    <w:p>
+      <w:pPr>
+        <w:rPr>
+          <w:rFonts w:ascii="Arial" w:hAnsi="Arial" w:cs="Arial"/>
+          <w:sz w:val="20"/>
+          <w:szCs w:val="20"/>
+          <w:lang w:val="en-US"/>
+        </w:rPr>
+      </w:pPr>
+      <w:r>
+        <w:rPr>
+          <w:rFonts w:ascii="Arial" w:hAnsi="Arial" w:cs="Arial"/>
+          <w:sz w:val="20"/>
+          <w:szCs w:val="20"/>
+          <w:lang w:val="en-US"/>
+        </w:rPr>
+        <w:t>Conducted quadcopter workshop</w:t>
+      </w:r>
+    </w:p>
+    <w:p>
+      <w:pPr>
+        <w:rPr>
+          <w:rFonts w:ascii="Arial" w:hAnsi="Arial" w:cs="Arial"/>
+          <w:sz w:val="20"/>
+          <w:szCs w:val="20"/>
+          <w:lang w:val="en-US"/>
+        </w:rPr>
+      </w:pPr>
+    </w:p>
+    <w:p>
+      <w:pPr>
+        <w:rPr>
+          <w:rFonts w:ascii="Arial" w:hAnsi="Arial" w:cs="Arial"/>
+          <w:sz w:val="20"/>
+          <w:szCs w:val="20"/>
+          <w:lang w:val="en-US"/>
+        </w:rPr>
+      </w:pPr>
+    </w:p>
+    <w:p>
+      <w:pPr>
+        <w:rPr>
+          <w:rFonts w:ascii="Arial" w:hAnsi="Arial" w:cs="Arial"/>
+          <w:sz w:val="20"/>
+          <w:szCs w:val="20"/>
+          <w:lang w:val="en-US"/>
+        </w:rPr>
+      </w:pPr>
+      <w:r>
+        <w:rPr>
+          <w:rFonts w:ascii="Arial" w:hAnsi="Arial" w:cs="Arial"/>
+          <w:sz w:val="20"/>
+          <w:szCs w:val="20"/>
+          <w:lang w:val="en-US"/>
+        </w:rPr>
+        <w:t>2017</w:t>
+      </w:r>
+      <w:r>
+        <w:rPr>
+          <w:rFonts w:ascii="Arial" w:hAnsi="Arial" w:cs="Arial"/>
+          <w:sz w:val="20"/>
+          <w:szCs w:val="20"/>
+          <w:lang w:val="en-US"/>
+        </w:rPr>
+        <w:t>-18</w:t>
+      </w:r>
+    </w:p>
+    <w:p>
+      <w:pPr>
+        <w:rPr>
+          <w:rFonts w:ascii="Arial" w:hAnsi="Arial" w:cs="Arial"/>
+          <w:sz w:val="20"/>
+          <w:szCs w:val="20"/>
+          <w:lang w:val="en-US"/>
+        </w:rPr>
+      </w:pPr>
+      <w:r>
+        <w:rPr>
+          <w:rFonts w:ascii="Arial" w:hAnsi="Arial" w:cs="Arial"/>
+          <w:sz w:val="20"/>
+          <w:szCs w:val="20"/>
+          <w:lang w:val="en-US"/>
+        </w:rPr>
+        <w:t>Plane Dimensions</w:t>
+      </w:r>
+    </w:p>
+    <w:p>
+      <w:pPr>
+        <w:rPr>
+          <w:rFonts w:ascii="Arial" w:hAnsi="Arial" w:cs="Arial"/>
+          <w:sz w:val="20"/>
+          <w:szCs w:val="20"/>
+          <w:lang w:val="en-US"/>
+        </w:rPr>
+      </w:pPr>
+      <w:r>
+        <w:rPr>
+          <w:rFonts w:ascii="Arial" w:hAnsi="Arial" w:cs="Arial"/>
+          <w:sz w:val="20"/>
+          <w:szCs w:val="20"/>
+          <w:lang w:val="en-US"/>
+        </w:rPr>
+        <w:t>Cyber forensic workshop conducted</w:t>
+      </w:r>
+    </w:p>
+    <w:p>
+      <w:pPr>
+        <w:rPr>
+          <w:rFonts w:ascii="Arial" w:hAnsi="Arial" w:cs="Arial"/>
+          <w:sz w:val="20"/>
+          <w:szCs w:val="20"/>
+          <w:lang w:val="en-US"/>
+        </w:rPr>
+      </w:pPr>
+      <w:r>
+        <w:rPr>
+          <w:rFonts w:ascii="Arial" w:hAnsi="Arial" w:cs="Arial"/>
+          <w:sz w:val="20"/>
+          <w:szCs w:val="20"/>
+          <w:lang w:val="en-US"/>
+        </w:rPr>
+        <w:t>First use of CF</w:t>
+      </w:r>
+    </w:p>
+    <w:p>
+      <w:pPr>
+        <w:rPr>
+          <w:rFonts w:ascii="Arial" w:hAnsi="Arial" w:cs="Arial"/>
+          <w:sz w:val="20"/>
+          <w:szCs w:val="20"/>
+          <w:lang w:val="en-US"/>
+        </w:rPr>
+      </w:pPr>
+      <w:r>
+        <w:rPr>
+          <w:rFonts w:ascii="Arial" w:hAnsi="Arial" w:cs="Arial"/>
+          <w:sz w:val="20"/>
+          <w:szCs w:val="20"/>
+          <w:lang w:val="en-US"/>
+        </w:rPr>
+        <w:t>Custom airfoil used in reg class</w:t>
+      </w:r>
+    </w:p>
+    <w:p>
+      <w:pPr>
+        <w:rPr>
+          <w:rFonts w:ascii="Arial" w:hAnsi="Arial" w:cs="Arial"/>
+          <w:sz w:val="20"/>
+          <w:szCs w:val="20"/>
+          <w:lang w:val="en-US"/>
+        </w:rPr>
+      </w:pPr>
+      <w:r>
+        <w:rPr>
+          <w:rFonts w:ascii="Arial" w:hAnsi="Arial" w:cs="Arial"/>
+          <w:sz w:val="20"/>
+          <w:szCs w:val="20"/>
+          <w:lang w:val="en-US"/>
+        </w:rPr>
+        <w:t>Participation in SAE ISS</w:t>
+      </w:r>
+    </w:p>
+    <w:p>
+      <w:pPr>
+        <w:rPr>
+          <w:rFonts w:ascii="Arial" w:hAnsi="Arial" w:cs="Arial"/>
+          <w:sz w:val="20"/>
+          <w:szCs w:val="20"/>
+          <w:lang w:val="en-US"/>
+        </w:rPr>
+      </w:pPr>
+    </w:p>
+    <w:p>
+      <w:pPr>
+        <w:rPr>
+          <w:rFonts w:ascii="Arial" w:hAnsi="Arial" w:cs="Arial"/>
+          <w:sz w:val="20"/>
+          <w:szCs w:val="20"/>
+          <w:lang w:val="en-US"/>
+        </w:rPr>
+      </w:pPr>
+    </w:p>
+    <w:p>
+      <w:pPr>
+        <w:rPr>
+          <w:rFonts w:ascii="Arial" w:hAnsi="Arial" w:cs="Arial"/>
+          <w:sz w:val="20"/>
+          <w:szCs w:val="20"/>
+          <w:lang w:val="en-US"/>
+        </w:rPr>
+      </w:pPr>
+      <w:r>
+        <w:rPr>
+          <w:rFonts w:ascii="Arial" w:hAnsi="Arial" w:cs="Arial"/>
+          <w:sz w:val="20"/>
+          <w:szCs w:val="20"/>
+          <w:lang w:val="en-US"/>
+        </w:rPr>
+        <w:t>2018</w:t>
+      </w:r>
+      <w:r>
+        <w:rPr>
+          <w:rFonts w:ascii="Arial" w:hAnsi="Arial" w:cs="Arial"/>
+          <w:sz w:val="20"/>
+          <w:szCs w:val="20"/>
+          <w:lang w:val="en-US"/>
+        </w:rPr>
+        <w:t>-19</w:t>
+      </w:r>
+    </w:p>
+    <w:p>
+      <w:pPr>
+        <w:rPr>
+          <w:rFonts w:ascii="Arial" w:hAnsi="Arial" w:cs="Arial"/>
+          <w:sz w:val="20"/>
+          <w:szCs w:val="20"/>
+          <w:lang w:val="en-US"/>
+        </w:rPr>
+      </w:pPr>
+      <w:r>
+        <w:rPr>
+          <w:rFonts w:ascii="Arial" w:hAnsi="Arial" w:cs="Arial"/>
+          <w:sz w:val="20"/>
+          <w:szCs w:val="20"/>
+          <w:lang w:val="en-US"/>
+        </w:rPr>
+        <w:t xml:space="preserve">West </w:t>
+      </w:r>
+    </w:p>
+    <w:p>
+      <w:pPr>
+        <w:rPr>
+          <w:rFonts w:ascii="Arial" w:hAnsi="Arial" w:cs="Arial"/>
+          <w:sz w:val="20"/>
+          <w:szCs w:val="20"/>
+          <w:lang w:val="en-US"/>
+        </w:rPr>
+      </w:pPr>
+    </w:p>
+    <w:p>
+      <w:pPr>
+        <w:rPr>
+          <w:rFonts w:ascii="Arial" w:hAnsi="Arial" w:cs="Arial"/>
+          <w:sz w:val="20"/>
+          <w:szCs w:val="20"/>
+          <w:lang w:val="en-US"/>
+        </w:rPr>
+      </w:pPr>
+      <w:r>
+        <w:rPr>
+          <w:rFonts w:ascii="Arial" w:hAnsi="Arial" w:cs="Arial"/>
+          <w:sz w:val="20"/>
+          <w:szCs w:val="20"/>
+          <w:lang w:val="en-US"/>
+        </w:rPr>
+        <w:t>2019</w:t>
+      </w:r>
+    </w:p>
+    <w:p>
+      <w:pPr>
+        <w:rPr>
+          <w:rFonts w:ascii="Arial" w:hAnsi="Arial" w:cs="Arial"/>
+          <w:sz w:val="20"/>
+          <w:szCs w:val="20"/>
+          <w:lang w:val="en-US"/>
+        </w:rPr>
+      </w:pPr>
+    </w:p>
+    <w:p>
+      <w:pPr>
+        <w:rPr>
+          <w:rFonts w:ascii="Arial" w:hAnsi="Arial" w:cs="Arial"/>
+          <w:sz w:val="20"/>
+          <w:szCs w:val="20"/>
+          <w:lang w:val="en-US"/>
+        </w:rPr>
+      </w:pPr>
+      <w:r>
+        <w:rPr>
+          <w:rFonts w:ascii="Arial" w:hAnsi="Arial" w:cs="Arial"/>
+          <w:sz w:val="20"/>
+          <w:szCs w:val="20"/>
+          <w:lang w:val="en-US"/>
+        </w:rPr>
+        <w:t>2020</w:t>
+      </w:r>
+    </w:p>
+    <w:p>
+      <w:pPr>
+        <w:rPr>
+          <w:rFonts w:ascii="Arial" w:hAnsi="Arial" w:cs="Arial"/>
+          <w:sz w:val="20"/>
+          <w:szCs w:val="20"/>
+          <w:lang w:val="en-US"/>
+        </w:rPr>
+      </w:pPr>
+    </w:p>
+    <w:p>
+      <w:pPr>
+        <w:rPr>
+          <w:rFonts w:ascii="Arial" w:hAnsi="Arial" w:cs="Arial"/>
+          <w:sz w:val="20"/>
+          <w:szCs w:val="20"/>
+          <w:lang w:val="en-US"/>
+        </w:rPr>
+      </w:pPr>
+      <w:r>
+        <w:rPr>
+          <w:rFonts w:ascii="Arial" w:hAnsi="Arial" w:cs="Arial"/>
+          <w:sz w:val="20"/>
+          <w:szCs w:val="20"/>
+          <w:lang w:val="en-US"/>
+        </w:rPr>
+        <w:t>2021</w:t>
+      </w:r>
+    </w:p>
+    <w:p>
+      <w:pPr>
+        <w:rPr>
+          <w:rFonts w:ascii="Arial" w:hAnsi="Arial" w:cs="Arial"/>
+          <w:sz w:val="20"/>
+          <w:szCs w:val="20"/>
+          <w:lang w:val="en-US"/>
+        </w:rPr>
+      </w:pPr>
+    </w:p>
+    <w:p>
+      <w:pPr>
+        <w:rPr>
+          <w:rFonts w:ascii="Arial" w:hAnsi="Arial" w:cs="Arial"/>
+          <w:sz w:val="20"/>
+          <w:szCs w:val="20"/>
+          <w:lang w:val="en-US"/>
+        </w:rPr>
+      </w:pPr>
+      <w:r>
+        <w:rPr>
+          <w:rFonts w:ascii="Arial" w:hAnsi="Arial" w:cs="Arial"/>
+          <w:sz w:val="20"/>
+          <w:szCs w:val="20"/>
+          <w:lang w:val="en-US"/>
+        </w:rPr>
+        <w:t>2022</w:t>
+      </w:r>
+    </w:p>
+    <w:p>
+      <w:pPr>
+        <w:rPr>
+          <w:rFonts w:ascii="Arial" w:hAnsi="Arial" w:cs="Arial"/>
+          <w:sz w:val="20"/>
+          <w:szCs w:val="20"/>
+          <w:lang w:val="en-US"/>
+        </w:rPr>
+      </w:pPr>
+    </w:p>
+    <w:p>
+      <w:pPr>
+        <w:rPr>
+          <w:rFonts w:ascii="Arial" w:hAnsi="Arial" w:cs="Arial"/>
+          <w:sz w:val="20"/>
+          <w:szCs w:val="20"/>
+          <w:lang w:val="en-US"/>
+        </w:rPr>
+      </w:pPr>
+      <w:r>
+        <w:rPr>
+          <w:rFonts w:ascii="Arial" w:hAnsi="Arial" w:cs="Arial"/>
+          <w:sz w:val="20"/>
+          <w:szCs w:val="20"/>
+          <w:lang w:val="en-US"/>
+        </w:rPr>
+        <w:t>2023</w:t>
+      </w:r>
+    </w:p>
+    <w:p>
+      <w:pPr>
+        <w:rPr>
+          <w:rFonts w:ascii="Arial" w:hAnsi="Arial" w:cs="Arial"/>
+          <w:sz w:val="20"/>
+          <w:szCs w:val="20"/>
+          <w:lang w:val="en-US"/>
+        </w:rPr>
+      </w:pPr>
+    </w:p>
+    <w:p>
+      <w:pPr>
+        <w:rPr>
+          <w:rFonts w:ascii="Arial" w:hAnsi="Arial" w:cs="Arial"/>
+          <w:sz w:val="20"/>
+          <w:szCs w:val="20"/>
+          <w:lang w:val="en-US"/>
+        </w:rPr>
+      </w:pPr>
+      <w:r>
+        <w:rPr>
+          <w:rFonts w:ascii="Arial" w:hAnsi="Arial" w:cs="Arial"/>
+          <w:sz w:val="20"/>
+          <w:szCs w:val="20"/>
+          <w:lang w:val="en-US"/>
+        </w:rPr>
+        <w:t>2024</w:t>
+      </w:r>
+    </w:p>
+    <w:p>
+      <w:pPr>
+        <w:rPr>
+          <w:rFonts w:ascii="Arial" w:hAnsi="Arial" w:cs="Arial"/>
+          <w:sz w:val="20"/>
+          <w:szCs w:val="20"/>
+          <w:lang w:val="en-US"/>
+        </w:rPr>
+      </w:pPr>
+      <w:r>
+        <w:rPr>
+          <w:rFonts w:ascii="Arial" w:hAnsi="Arial" w:cs="Arial"/>
+          <w:sz w:val="20"/>
+          <w:szCs w:val="20"/>
+          <w:lang w:val="en-US"/>
+        </w:rPr>
+        <w:t xml:space="preserve"> </w:t>
+      </w:r>
     </w:p>
     <w:sectPr>
       <w:headerReference w:type="even" r:id="rId7"/>
@@ -920,7 +2151,7 @@
 </file>
 
 <file path=word/endnotes.xml><?xml version="1.0" encoding="utf-8"?>
-<w:endnotes xmlns:wpc="http://schemas.microsoft.com/office/word/2010/wordprocessingCanvas" xmlns:cx="http://schemas.microsoft.com/office/drawing/2014/chartex" xmlns:cx1="http://schemas.microsoft.com/office/drawing/2015/9/8/chartex" xmlns:cx2="http://schemas.microsoft.com/office/drawing/2015/10/21/chartex" xmlns:cx3="http://schemas.microsoft.com/office/drawing/2016/5/9/chartex" xmlns:cx4="http://schemas.microsoft.com/office/drawing/2016/5/10/chartex" xmlns:cx5="http://schemas.microsoft.com/office/drawing/2016/5/11/chartex" xmlns:cx6="http://schemas.microsoft.com/office/drawing/2016/5/12/chartex" xmlns:cx7="http://schemas.microsoft.com/office/drawing/2016/5/13/chartex" xmlns:cx8="http://schemas.microsoft.com/office/drawing/2016/5/14/chartex" xmlns:mc="http://schemas.openxmlformats.org/markup-compatibility/2006" xmlns:aink="http://schemas.microsoft.com/office/drawing/2016/ink" xmlns:am3d="http://schemas.microsoft.com/office/drawing/2017/model3d" xmlns:o="urn:schemas-microsoft-com:office:office" xmlns:oel="http://schemas.microsoft.com/office/2019/extlst" xmlns:r="http://schemas.openxmlformats.org/officeDocument/2006/relationships" xmlns:m="http://schemas.openxmlformats.org/officeDocument/2006/math" xmlns:v="urn:schemas-microsoft-com:vml" xmlns:wp14="http://schemas.microsoft.com/office/word/2010/wordprocessingDrawing" xmlns:wp="http://schemas.openxmlformats.org/drawingml/2006/wordprocessingDrawing" xmlns:w10="urn:schemas-microsoft-com:office:word" xmlns:w="http://schemas.openxmlformats.org/wordprocessingml/2006/main" xmlns:w14="http://schemas.microsoft.com/office/word/2010/wordml" xmlns:w15="http://schemas.microsoft.com/office/word/2012/wordml" xmlns:w16cex="http://schemas.microsoft.com/office/word/2018/wordml/cex" xmlns:w16cid="http://schemas.microsoft.com/office/word/2016/wordml/cid" xmlns:w16="http://schemas.microsoft.com/office/word/2018/wordml" xmlns:w16du="http://schemas.microsoft.com/office/word/2023/wordml/word16du" xmlns:w16sdtdh="http://schemas.microsoft.com/office/word/2020/wordml/sdtdatahash" xmlns:w16se="http://schemas.microsoft.com/office/word/2015/wordml/symex" xmlns:wpg="http://schemas.microsoft.com/office/word/2010/wordprocessingGroup" xmlns:wpi="http://schemas.microsoft.com/office/word/2010/wordprocessingInk" xmlns:wne="http://schemas.microsoft.com/office/word/2006/wordml" xmlns:wps="http://schemas.microsoft.com/office/word/2010/wordprocessingShape" mc:Ignorable="w14 w15 w16se w16cid w16 w16cex w16sdtdh w16du wp14">
+<w:endnotes xmlns:wpc="http://schemas.microsoft.com/office/word/2010/wordprocessingCanvas" xmlns:cx="http://schemas.microsoft.com/office/drawing/2014/chartex" xmlns:cx1="http://schemas.microsoft.com/office/drawing/2015/9/8/chartex" xmlns:cx2="http://schemas.microsoft.com/office/drawing/2015/10/21/chartex" xmlns:cx3="http://schemas.microsoft.com/office/drawing/2016/5/9/chartex" xmlns:cx4="http://schemas.microsoft.com/office/drawing/2016/5/10/chartex" xmlns:cx5="http://schemas.microsoft.com/office/drawing/2016/5/11/chartex" xmlns:cx6="http://schemas.microsoft.com/office/drawing/2016/5/12/chartex" xmlns:cx7="http://schemas.microsoft.com/office/drawing/2016/5/13/chartex" xmlns:cx8="http://schemas.microsoft.com/office/drawing/2016/5/14/chartex" xmlns:mc="http://schemas.openxmlformats.org/markup-compatibility/2006" xmlns:aink="http://schemas.microsoft.com/office/drawing/2016/ink" xmlns:am3d="http://schemas.microsoft.com/office/drawing/2017/model3d" xmlns:o="urn:schemas-microsoft-com:office:office" xmlns:oel="http://schemas.microsoft.com/office/2019/extlst" xmlns:r="http://schemas.openxmlformats.org/officeDocument/2006/relationships" xmlns:m="http://schemas.openxmlformats.org/officeDocument/2006/math" xmlns:v="urn:schemas-microsoft-com:vml" xmlns:wp14="http://schemas.microsoft.com/office/word/2010/wordprocessingDrawing" xmlns:wp="http://schemas.openxmlformats.org/drawingml/2006/wordprocessingDrawing" xmlns:w10="urn:schemas-microsoft-com:office:word" xmlns:w="http://schemas.openxmlformats.org/wordprocessingml/2006/main" xmlns:w14="http://schemas.microsoft.com/office/word/2010/wordml" xmlns:w15="http://schemas.microsoft.com/office/word/2012/wordml" xmlns:w16cex="http://schemas.microsoft.com/office/word/2018/wordml/cex" xmlns:w16cid="http://schemas.microsoft.com/office/word/2016/wordml/cid" xmlns:w16="http://schemas.microsoft.com/office/word/2018/wordml" xmlns:w16du="http://schemas.microsoft.com/office/word/2023/wordml/word16du" xmlns:w16sdtdh="http://schemas.microsoft.com/office/word/2020/wordml/sdtdatahash" xmlns:w16sdtfl="http://schemas.microsoft.com/office/word/2024/wordml/sdtformatlock" xmlns:w16se="http://schemas.microsoft.com/office/word/2015/wordml/symex" xmlns:wpg="http://schemas.microsoft.com/office/word/2010/wordprocessingGroup" xmlns:wpi="http://schemas.microsoft.com/office/word/2010/wordprocessingInk" xmlns:wne="http://schemas.microsoft.com/office/word/2006/wordml" xmlns:wps="http://schemas.microsoft.com/office/word/2010/wordprocessingShape" mc:Ignorable="w14 w15 w16se w16cid w16 w16cex w16sdtdh w16sdtfl w16du wp14">
   <w:endnote w:type="separator" w:id="-1">
     <w:p>
       <w:pPr>
@@ -945,7 +2176,7 @@
 </file>
 
 <file path=word/footer1.xml><?xml version="1.0" encoding="utf-8"?>
-<w:ftr xmlns:wpc="http://schemas.microsoft.com/office/word/2010/wordprocessingCanvas" xmlns:cx="http://schemas.microsoft.com/office/drawing/2014/chartex" xmlns:cx1="http://schemas.microsoft.com/office/drawing/2015/9/8/chartex" xmlns:cx2="http://schemas.microsoft.com/office/drawing/2015/10/21/chartex" xmlns:cx3="http://schemas.microsoft.com/office/drawing/2016/5/9/chartex" xmlns:cx4="http://schemas.microsoft.com/office/drawing/2016/5/10/chartex" xmlns:cx5="http://schemas.microsoft.com/office/drawing/2016/5/11/chartex" xmlns:cx6="http://schemas.microsoft.com/office/drawing/2016/5/12/chartex" xmlns:cx7="http://schemas.microsoft.com/office/drawing/2016/5/13/chartex" xmlns:cx8="http://schemas.microsoft.com/office/drawing/2016/5/14/chartex" xmlns:mc="http://schemas.openxmlformats.org/markup-compatibility/2006" xmlns:aink="http://schemas.microsoft.com/office/drawing/2016/ink" xmlns:am3d="http://schemas.microsoft.com/office/drawing/2017/model3d" xmlns:o="urn:schemas-microsoft-com:office:office" xmlns:oel="http://schemas.microsoft.com/office/2019/extlst" xmlns:r="http://schemas.openxmlformats.org/officeDocument/2006/relationships" xmlns:m="http://schemas.openxmlformats.org/officeDocument/2006/math" xmlns:v="urn:schemas-microsoft-com:vml" xmlns:wp14="http://schemas.microsoft.com/office/word/2010/wordprocessingDrawing" xmlns:wp="http://schemas.openxmlformats.org/drawingml/2006/wordprocessingDrawing" xmlns:w10="urn:schemas-microsoft-com:office:word" xmlns:w="http://schemas.openxmlformats.org/wordprocessingml/2006/main" xmlns:w14="http://schemas.microsoft.com/office/word/2010/wordml" xmlns:w15="http://schemas.microsoft.com/office/word/2012/wordml" xmlns:w16cex="http://schemas.microsoft.com/office/word/2018/wordml/cex" xmlns:w16cid="http://schemas.microsoft.com/office/word/2016/wordml/cid" xmlns:w16="http://schemas.microsoft.com/office/word/2018/wordml" xmlns:w16du="http://schemas.microsoft.com/office/word/2023/wordml/word16du" xmlns:w16sdtdh="http://schemas.microsoft.com/office/word/2020/wordml/sdtdatahash" xmlns:w16se="http://schemas.microsoft.com/office/word/2015/wordml/symex" xmlns:wpg="http://schemas.microsoft.com/office/word/2010/wordprocessingGroup" xmlns:wpi="http://schemas.microsoft.com/office/word/2010/wordprocessingInk" xmlns:wne="http://schemas.microsoft.com/office/word/2006/wordml" xmlns:wps="http://schemas.microsoft.com/office/word/2010/wordprocessingShape" mc:Ignorable="w14 w15 w16se w16cid w16 w16cex w16sdtdh w16du wp14">
+<w:ftr xmlns:wpc="http://schemas.microsoft.com/office/word/2010/wordprocessingCanvas" xmlns:cx="http://schemas.microsoft.com/office/drawing/2014/chartex" xmlns:cx1="http://schemas.microsoft.com/office/drawing/2015/9/8/chartex" xmlns:cx2="http://schemas.microsoft.com/office/drawing/2015/10/21/chartex" xmlns:cx3="http://schemas.microsoft.com/office/drawing/2016/5/9/chartex" xmlns:cx4="http://schemas.microsoft.com/office/drawing/2016/5/10/chartex" xmlns:cx5="http://schemas.microsoft.com/office/drawing/2016/5/11/chartex" xmlns:cx6="http://schemas.microsoft.com/office/drawing/2016/5/12/chartex" xmlns:cx7="http://schemas.microsoft.com/office/drawing/2016/5/13/chartex" xmlns:cx8="http://schemas.microsoft.com/office/drawing/2016/5/14/chartex" xmlns:mc="http://schemas.openxmlformats.org/markup-compatibility/2006" xmlns:aink="http://schemas.microsoft.com/office/drawing/2016/ink" xmlns:am3d="http://schemas.microsoft.com/office/drawing/2017/model3d" xmlns:o="urn:schemas-microsoft-com:office:office" xmlns:oel="http://schemas.microsoft.com/office/2019/extlst" xmlns:r="http://schemas.openxmlformats.org/officeDocument/2006/relationships" xmlns:m="http://schemas.openxmlformats.org/officeDocument/2006/math" xmlns:v="urn:schemas-microsoft-com:vml" xmlns:wp14="http://schemas.microsoft.com/office/word/2010/wordprocessingDrawing" xmlns:wp="http://schemas.openxmlformats.org/drawingml/2006/wordprocessingDrawing" xmlns:w10="urn:schemas-microsoft-com:office:word" xmlns:w="http://schemas.openxmlformats.org/wordprocessingml/2006/main" xmlns:w14="http://schemas.microsoft.com/office/word/2010/wordml" xmlns:w15="http://schemas.microsoft.com/office/word/2012/wordml" xmlns:w16cex="http://schemas.microsoft.com/office/word/2018/wordml/cex" xmlns:w16cid="http://schemas.microsoft.com/office/word/2016/wordml/cid" xmlns:w16="http://schemas.microsoft.com/office/word/2018/wordml" xmlns:w16du="http://schemas.microsoft.com/office/word/2023/wordml/word16du" xmlns:w16sdtdh="http://schemas.microsoft.com/office/word/2020/wordml/sdtdatahash" xmlns:w16sdtfl="http://schemas.microsoft.com/office/word/2024/wordml/sdtformatlock" xmlns:w16se="http://schemas.microsoft.com/office/word/2015/wordml/symex" xmlns:wpg="http://schemas.microsoft.com/office/word/2010/wordprocessingGroup" xmlns:wpi="http://schemas.microsoft.com/office/word/2010/wordprocessingInk" xmlns:wne="http://schemas.microsoft.com/office/word/2006/wordml" xmlns:wps="http://schemas.microsoft.com/office/word/2010/wordprocessingShape" mc:Ignorable="w14 w15 w16se w16cid w16 w16cex w16sdtdh w16sdtfl w16du wp14">
   <w:p>
     <w:pPr>
       <w:pStyle w:val="Footer"/>
@@ -955,7 +2186,7 @@
 </file>
 
 <file path=word/footer2.xml><?xml version="1.0" encoding="utf-8"?>
-<w:ftr xmlns:wpc="http://schemas.microsoft.com/office/word/2010/wordprocessingCanvas" xmlns:cx="http://schemas.microsoft.com/office/drawing/2014/chartex" xmlns:cx1="http://schemas.microsoft.com/office/drawing/2015/9/8/chartex" xmlns:cx2="http://schemas.microsoft.com/office/drawing/2015/10/21/chartex" xmlns:cx3="http://schemas.microsoft.com/office/drawing/2016/5/9/chartex" xmlns:cx4="http://schemas.microsoft.com/office/drawing/2016/5/10/chartex" xmlns:cx5="http://schemas.microsoft.com/office/drawing/2016/5/11/chartex" xmlns:cx6="http://schemas.microsoft.com/office/drawing/2016/5/12/chartex" xmlns:cx7="http://schemas.microsoft.com/office/drawing/2016/5/13/chartex" xmlns:cx8="http://schemas.microsoft.com/office/drawing/2016/5/14/chartex" xmlns:mc="http://schemas.openxmlformats.org/markup-compatibility/2006" xmlns:aink="http://schemas.microsoft.com/office/drawing/2016/ink" xmlns:am3d="http://schemas.microsoft.com/office/drawing/2017/model3d" xmlns:o="urn:schemas-microsoft-com:office:office" xmlns:oel="http://schemas.microsoft.com/office/2019/extlst" xmlns:r="http://schemas.openxmlformats.org/officeDocument/2006/relationships" xmlns:m="http://schemas.openxmlformats.org/officeDocument/2006/math" xmlns:v="urn:schemas-microsoft-com:vml" xmlns:wp14="http://schemas.microsoft.com/office/word/2010/wordprocessingDrawing" xmlns:wp="http://schemas.openxmlformats.org/drawingml/2006/wordprocessingDrawing" xmlns:w10="urn:schemas-microsoft-com:office:word" xmlns:w="http://schemas.openxmlformats.org/wordprocessingml/2006/main" xmlns:w14="http://schemas.microsoft.com/office/word/2010/wordml" xmlns:w15="http://schemas.microsoft.com/office/word/2012/wordml" xmlns:w16cex="http://schemas.microsoft.com/office/word/2018/wordml/cex" xmlns:w16cid="http://schemas.microsoft.com/office/word/2016/wordml/cid" xmlns:w16="http://schemas.microsoft.com/office/word/2018/wordml" xmlns:w16du="http://schemas.microsoft.com/office/word/2023/wordml/word16du" xmlns:w16sdtdh="http://schemas.microsoft.com/office/word/2020/wordml/sdtdatahash" xmlns:w16se="http://schemas.microsoft.com/office/word/2015/wordml/symex" xmlns:wpg="http://schemas.microsoft.com/office/word/2010/wordprocessingGroup" xmlns:wpi="http://schemas.microsoft.com/office/word/2010/wordprocessingInk" xmlns:wne="http://schemas.microsoft.com/office/word/2006/wordml" xmlns:wps="http://schemas.microsoft.com/office/word/2010/wordprocessingShape" mc:Ignorable="w14 w15 w16se w16cid w16 w16cex w16sdtdh w16du wp14">
+<w:ftr xmlns:wpc="http://schemas.microsoft.com/office/word/2010/wordprocessingCanvas" xmlns:cx="http://schemas.microsoft.com/office/drawing/2014/chartex" xmlns:cx1="http://schemas.microsoft.com/office/drawing/2015/9/8/chartex" xmlns:cx2="http://schemas.microsoft.com/office/drawing/2015/10/21/chartex" xmlns:cx3="http://schemas.microsoft.com/office/drawing/2016/5/9/chartex" xmlns:cx4="http://schemas.microsoft.com/office/drawing/2016/5/10/chartex" xmlns:cx5="http://schemas.microsoft.com/office/drawing/2016/5/11/chartex" xmlns:cx6="http://schemas.microsoft.com/office/drawing/2016/5/12/chartex" xmlns:cx7="http://schemas.microsoft.com/office/drawing/2016/5/13/chartex" xmlns:cx8="http://schemas.microsoft.com/office/drawing/2016/5/14/chartex" xmlns:mc="http://schemas.openxmlformats.org/markup-compatibility/2006" xmlns:aink="http://schemas.microsoft.com/office/drawing/2016/ink" xmlns:am3d="http://schemas.microsoft.com/office/drawing/2017/model3d" xmlns:o="urn:schemas-microsoft-com:office:office" xmlns:oel="http://schemas.microsoft.com/office/2019/extlst" xmlns:r="http://schemas.openxmlformats.org/officeDocument/2006/relationships" xmlns:m="http://schemas.openxmlformats.org/officeDocument/2006/math" xmlns:v="urn:schemas-microsoft-com:vml" xmlns:wp14="http://schemas.microsoft.com/office/word/2010/wordprocessingDrawing" xmlns:wp="http://schemas.openxmlformats.org/drawingml/2006/wordprocessingDrawing" xmlns:w10="urn:schemas-microsoft-com:office:word" xmlns:w="http://schemas.openxmlformats.org/wordprocessingml/2006/main" xmlns:w14="http://schemas.microsoft.com/office/word/2010/wordml" xmlns:w15="http://schemas.microsoft.com/office/word/2012/wordml" xmlns:w16cex="http://schemas.microsoft.com/office/word/2018/wordml/cex" xmlns:w16cid="http://schemas.microsoft.com/office/word/2016/wordml/cid" xmlns:w16="http://schemas.microsoft.com/office/word/2018/wordml" xmlns:w16du="http://schemas.microsoft.com/office/word/2023/wordml/word16du" xmlns:w16sdtdh="http://schemas.microsoft.com/office/word/2020/wordml/sdtdatahash" xmlns:w16sdtfl="http://schemas.microsoft.com/office/word/2024/wordml/sdtformatlock" xmlns:w16se="http://schemas.microsoft.com/office/word/2015/wordml/symex" xmlns:wpg="http://schemas.microsoft.com/office/word/2010/wordprocessingGroup" xmlns:wpi="http://schemas.microsoft.com/office/word/2010/wordprocessingInk" xmlns:wne="http://schemas.microsoft.com/office/word/2006/wordml" xmlns:wps="http://schemas.microsoft.com/office/word/2010/wordprocessingShape" mc:Ignorable="w14 w15 w16se w16cid w16 w16cex w16sdtdh w16sdtfl w16du wp14">
   <w:p>
     <w:pPr>
       <w:pStyle w:val="Footer"/>
@@ -965,7 +2196,7 @@
 </file>
 
 <file path=word/footer3.xml><?xml version="1.0" encoding="utf-8"?>
-<w:ftr xmlns:wpc="http://schemas.microsoft.com/office/word/2010/wordprocessingCanvas" xmlns:cx="http://schemas.microsoft.com/office/drawing/2014/chartex" xmlns:cx1="http://schemas.microsoft.com/office/drawing/2015/9/8/chartex" xmlns:cx2="http://schemas.microsoft.com/office/drawing/2015/10/21/chartex" xmlns:cx3="http://schemas.microsoft.com/office/drawing/2016/5/9/chartex" xmlns:cx4="http://schemas.microsoft.com/office/drawing/2016/5/10/chartex" xmlns:cx5="http://schemas.microsoft.com/office/drawing/2016/5/11/chartex" xmlns:cx6="http://schemas.microsoft.com/office/drawing/2016/5/12/chartex" xmlns:cx7="http://schemas.microsoft.com/office/drawing/2016/5/13/chartex" xmlns:cx8="http://schemas.microsoft.com/office/drawing/2016/5/14/chartex" xmlns:mc="http://schemas.openxmlformats.org/markup-compatibility/2006" xmlns:aink="http://schemas.microsoft.com/office/drawing/2016/ink" xmlns:am3d="http://schemas.microsoft.com/office/drawing/2017/model3d" xmlns:o="urn:schemas-microsoft-com:office:office" xmlns:oel="http://schemas.microsoft.com/office/2019/extlst" xmlns:r="http://schemas.openxmlformats.org/officeDocument/2006/relationships" xmlns:m="http://schemas.openxmlformats.org/officeDocument/2006/math" xmlns:v="urn:schemas-microsoft-com:vml" xmlns:wp14="http://schemas.microsoft.com/office/word/2010/wordprocessingDrawing" xmlns:wp="http://schemas.openxmlformats.org/drawingml/2006/wordprocessingDrawing" xmlns:w10="urn:schemas-microsoft-com:office:word" xmlns:w="http://schemas.openxmlformats.org/wordprocessingml/2006/main" xmlns:w14="http://schemas.microsoft.com/office/word/2010/wordml" xmlns:w15="http://schemas.microsoft.com/office/word/2012/wordml" xmlns:w16cex="http://schemas.microsoft.com/office/word/2018/wordml/cex" xmlns:w16cid="http://schemas.microsoft.com/office/word/2016/wordml/cid" xmlns:w16="http://schemas.microsoft.com/office/word/2018/wordml" xmlns:w16du="http://schemas.microsoft.com/office/word/2023/wordml/word16du" xmlns:w16sdtdh="http://schemas.microsoft.com/office/word/2020/wordml/sdtdatahash" xmlns:w16se="http://schemas.microsoft.com/office/word/2015/wordml/symex" xmlns:wpg="http://schemas.microsoft.com/office/word/2010/wordprocessingGroup" xmlns:wpi="http://schemas.microsoft.com/office/word/2010/wordprocessingInk" xmlns:wne="http://schemas.microsoft.com/office/word/2006/wordml" xmlns:wps="http://schemas.microsoft.com/office/word/2010/wordprocessingShape" mc:Ignorable="w14 w15 w16se w16cid w16 w16cex w16sdtdh w16du wp14">
+<w:ftr xmlns:wpc="http://schemas.microsoft.com/office/word/2010/wordprocessingCanvas" xmlns:cx="http://schemas.microsoft.com/office/drawing/2014/chartex" xmlns:cx1="http://schemas.microsoft.com/office/drawing/2015/9/8/chartex" xmlns:cx2="http://schemas.microsoft.com/office/drawing/2015/10/21/chartex" xmlns:cx3="http://schemas.microsoft.com/office/drawing/2016/5/9/chartex" xmlns:cx4="http://schemas.microsoft.com/office/drawing/2016/5/10/chartex" xmlns:cx5="http://schemas.microsoft.com/office/drawing/2016/5/11/chartex" xmlns:cx6="http://schemas.microsoft.com/office/drawing/2016/5/12/chartex" xmlns:cx7="http://schemas.microsoft.com/office/drawing/2016/5/13/chartex" xmlns:cx8="http://schemas.microsoft.com/office/drawing/2016/5/14/chartex" xmlns:mc="http://schemas.openxmlformats.org/markup-compatibility/2006" xmlns:aink="http://schemas.microsoft.com/office/drawing/2016/ink" xmlns:am3d="http://schemas.microsoft.com/office/drawing/2017/model3d" xmlns:o="urn:schemas-microsoft-com:office:office" xmlns:oel="http://schemas.microsoft.com/office/2019/extlst" xmlns:r="http://schemas.openxmlformats.org/officeDocument/2006/relationships" xmlns:m="http://schemas.openxmlformats.org/officeDocument/2006/math" xmlns:v="urn:schemas-microsoft-com:vml" xmlns:wp14="http://schemas.microsoft.com/office/word/2010/wordprocessingDrawing" xmlns:wp="http://schemas.openxmlformats.org/drawingml/2006/wordprocessingDrawing" xmlns:w10="urn:schemas-microsoft-com:office:word" xmlns:w="http://schemas.openxmlformats.org/wordprocessingml/2006/main" xmlns:w14="http://schemas.microsoft.com/office/word/2010/wordml" xmlns:w15="http://schemas.microsoft.com/office/word/2012/wordml" xmlns:w16cex="http://schemas.microsoft.com/office/word/2018/wordml/cex" xmlns:w16cid="http://schemas.microsoft.com/office/word/2016/wordml/cid" xmlns:w16="http://schemas.microsoft.com/office/word/2018/wordml" xmlns:w16du="http://schemas.microsoft.com/office/word/2023/wordml/word16du" xmlns:w16sdtdh="http://schemas.microsoft.com/office/word/2020/wordml/sdtdatahash" xmlns:w16sdtfl="http://schemas.microsoft.com/office/word/2024/wordml/sdtformatlock" xmlns:w16se="http://schemas.microsoft.com/office/word/2015/wordml/symex" xmlns:wpg="http://schemas.microsoft.com/office/word/2010/wordprocessingGroup" xmlns:wpi="http://schemas.microsoft.com/office/word/2010/wordprocessingInk" xmlns:wne="http://schemas.microsoft.com/office/word/2006/wordml" xmlns:wps="http://schemas.microsoft.com/office/word/2010/wordprocessingShape" mc:Ignorable="w14 w15 w16se w16cid w16 w16cex w16sdtdh w16sdtfl w16du wp14">
   <w:p>
     <w:pPr>
       <w:pStyle w:val="Footer"/>
@@ -975,7 +2206,7 @@
 </file>
 
 <file path=word/footnotes.xml><?xml version="1.0" encoding="utf-8"?>
-<w:footnotes xmlns:wpc="http://schemas.microsoft.com/office/word/2010/wordprocessingCanvas" xmlns:cx="http://schemas.microsoft.com/office/drawing/2014/chartex" xmlns:cx1="http://schemas.microsoft.com/office/drawing/2015/9/8/chartex" xmlns:cx2="http://schemas.microsoft.com/office/drawing/2015/10/21/chartex" xmlns:cx3="http://schemas.microsoft.com/office/drawing/2016/5/9/chartex" xmlns:cx4="http://schemas.microsoft.com/office/drawing/2016/5/10/chartex" xmlns:cx5="http://schemas.microsoft.com/office/drawing/2016/5/11/chartex" xmlns:cx6="http://schemas.microsoft.com/office/drawing/2016/5/12/chartex" xmlns:cx7="http://schemas.microsoft.com/office/drawing/2016/5/13/chartex" xmlns:cx8="http://schemas.microsoft.com/office/drawing/2016/5/14/chartex" xmlns:mc="http://schemas.openxmlformats.org/markup-compatibility/2006" xmlns:aink="http://schemas.microsoft.com/office/drawing/2016/ink" xmlns:am3d="http://schemas.microsoft.com/office/drawing/2017/model3d" xmlns:o="urn:schemas-microsoft-com:office:office" xmlns:oel="http://schemas.microsoft.com/office/2019/extlst" xmlns:r="http://schemas.openxmlformats.org/officeDocument/2006/relationships" xmlns:m="http://schemas.openxmlformats.org/officeDocument/2006/math" xmlns:v="urn:schemas-microsoft-com:vml" xmlns:wp14="http://schemas.microsoft.com/office/word/2010/wordprocessingDrawing" xmlns:wp="http://schemas.openxmlformats.org/drawingml/2006/wordprocessingDrawing" xmlns:w10="urn:schemas-microsoft-com:office:word" xmlns:w="http://schemas.openxmlformats.org/wordprocessingml/2006/main" xmlns:w14="http://schemas.microsoft.com/office/word/2010/wordml" xmlns:w15="http://schemas.microsoft.com/office/word/2012/wordml" xmlns:w16cex="http://schemas.microsoft.com/office/word/2018/wordml/cex" xmlns:w16cid="http://schemas.microsoft.com/office/word/2016/wordml/cid" xmlns:w16="http://schemas.microsoft.com/office/word/2018/wordml" xmlns:w16du="http://schemas.microsoft.com/office/word/2023/wordml/word16du" xmlns:w16sdtdh="http://schemas.microsoft.com/office/word/2020/wordml/sdtdatahash" xmlns:w16se="http://schemas.microsoft.com/office/word/2015/wordml/symex" xmlns:wpg="http://schemas.microsoft.com/office/word/2010/wordprocessingGroup" xmlns:wpi="http://schemas.microsoft.com/office/word/2010/wordprocessingInk" xmlns:wne="http://schemas.microsoft.com/office/word/2006/wordml" xmlns:wps="http://schemas.microsoft.com/office/word/2010/wordprocessingShape" mc:Ignorable="w14 w15 w16se w16cid w16 w16cex w16sdtdh w16du wp14">
+<w:footnotes xmlns:wpc="http://schemas.microsoft.com/office/word/2010/wordprocessingCanvas" xmlns:cx="http://schemas.microsoft.com/office/drawing/2014/chartex" xmlns:cx1="http://schemas.microsoft.com/office/drawing/2015/9/8/chartex" xmlns:cx2="http://schemas.microsoft.com/office/drawing/2015/10/21/chartex" xmlns:cx3="http://schemas.microsoft.com/office/drawing/2016/5/9/chartex" xmlns:cx4="http://schemas.microsoft.com/office/drawing/2016/5/10/chartex" xmlns:cx5="http://schemas.microsoft.com/office/drawing/2016/5/11/chartex" xmlns:cx6="http://schemas.microsoft.com/office/drawing/2016/5/12/chartex" xmlns:cx7="http://schemas.microsoft.com/office/drawing/2016/5/13/chartex" xmlns:cx8="http://schemas.microsoft.com/office/drawing/2016/5/14/chartex" xmlns:mc="http://schemas.openxmlformats.org/markup-compatibility/2006" xmlns:aink="http://schemas.microsoft.com/office/drawing/2016/ink" xmlns:am3d="http://schemas.microsoft.com/office/drawing/2017/model3d" xmlns:o="urn:schemas-microsoft-com:office:office" xmlns:oel="http://schemas.microsoft.com/office/2019/extlst" xmlns:r="http://schemas.openxmlformats.org/officeDocument/2006/relationships" xmlns:m="http://schemas.openxmlformats.org/officeDocument/2006/math" xmlns:v="urn:schemas-microsoft-com:vml" xmlns:wp14="http://schemas.microsoft.com/office/word/2010/wordprocessingDrawing" xmlns:wp="http://schemas.openxmlformats.org/drawingml/2006/wordprocessingDrawing" xmlns:w10="urn:schemas-microsoft-com:office:word" xmlns:w="http://schemas.openxmlformats.org/wordprocessingml/2006/main" xmlns:w14="http://schemas.microsoft.com/office/word/2010/wordml" xmlns:w15="http://schemas.microsoft.com/office/word/2012/wordml" xmlns:w16cex="http://schemas.microsoft.com/office/word/2018/wordml/cex" xmlns:w16cid="http://schemas.microsoft.com/office/word/2016/wordml/cid" xmlns:w16="http://schemas.microsoft.com/office/word/2018/wordml" xmlns:w16du="http://schemas.microsoft.com/office/word/2023/wordml/word16du" xmlns:w16sdtdh="http://schemas.microsoft.com/office/word/2020/wordml/sdtdatahash" xmlns:w16sdtfl="http://schemas.microsoft.com/office/word/2024/wordml/sdtformatlock" xmlns:w16se="http://schemas.microsoft.com/office/word/2015/wordml/symex" xmlns:wpg="http://schemas.microsoft.com/office/word/2010/wordprocessingGroup" xmlns:wpi="http://schemas.microsoft.com/office/word/2010/wordprocessingInk" xmlns:wne="http://schemas.microsoft.com/office/word/2006/wordml" xmlns:wps="http://schemas.microsoft.com/office/word/2010/wordprocessingShape" mc:Ignorable="w14 w15 w16se w16cid w16 w16cex w16sdtdh w16sdtfl w16du wp14">
   <w:footnote w:type="separator" w:id="-1">
     <w:p>
       <w:pPr>
@@ -1000,7 +2231,7 @@
 </file>
 
 <file path=word/header1.xml><?xml version="1.0" encoding="utf-8"?>
-<w:hdr xmlns:wpc="http://schemas.microsoft.com/office/word/2010/wordprocessingCanvas" xmlns:cx="http://schemas.microsoft.com/office/drawing/2014/chartex" xmlns:cx1="http://schemas.microsoft.com/office/drawing/2015/9/8/chartex" xmlns:cx2="http://schemas.microsoft.com/office/drawing/2015/10/21/chartex" xmlns:cx3="http://schemas.microsoft.com/office/drawing/2016/5/9/chartex" xmlns:cx4="http://schemas.microsoft.com/office/drawing/2016/5/10/chartex" xmlns:cx5="http://schemas.microsoft.com/office/drawing/2016/5/11/chartex" xmlns:cx6="http://schemas.microsoft.com/office/drawing/2016/5/12/chartex" xmlns:cx7="http://schemas.microsoft.com/office/drawing/2016/5/13/chartex" xmlns:cx8="http://schemas.microsoft.com/office/drawing/2016/5/14/chartex" xmlns:mc="http://schemas.openxmlformats.org/markup-compatibility/2006" xmlns:aink="http://schemas.microsoft.com/office/drawing/2016/ink" xmlns:am3d="http://schemas.microsoft.com/office/drawing/2017/model3d" xmlns:o="urn:schemas-microsoft-com:office:office" xmlns:oel="http://schemas.microsoft.com/office/2019/extlst" xmlns:r="http://schemas.openxmlformats.org/officeDocument/2006/relationships" xmlns:m="http://schemas.openxmlformats.org/officeDocument/2006/math" xmlns:v="urn:schemas-microsoft-com:vml" xmlns:wp14="http://schemas.microsoft.com/office/word/2010/wordprocessingDrawing" xmlns:wp="http://schemas.openxmlformats.org/drawingml/2006/wordprocessingDrawing" xmlns:w10="urn:schemas-microsoft-com:office:word" xmlns:w="http://schemas.openxmlformats.org/wordprocessingml/2006/main" xmlns:w14="http://schemas.microsoft.com/office/word/2010/wordml" xmlns:w15="http://schemas.microsoft.com/office/word/2012/wordml" xmlns:w16cex="http://schemas.microsoft.com/office/word/2018/wordml/cex" xmlns:w16cid="http://schemas.microsoft.com/office/word/2016/wordml/cid" xmlns:w16="http://schemas.microsoft.com/office/word/2018/wordml" xmlns:w16du="http://schemas.microsoft.com/office/word/2023/wordml/word16du" xmlns:w16sdtdh="http://schemas.microsoft.com/office/word/2020/wordml/sdtdatahash" xmlns:w16se="http://schemas.microsoft.com/office/word/2015/wordml/symex" xmlns:wpg="http://schemas.microsoft.com/office/word/2010/wordprocessingGroup" xmlns:wpi="http://schemas.microsoft.com/office/word/2010/wordprocessingInk" xmlns:wne="http://schemas.microsoft.com/office/word/2006/wordml" xmlns:wps="http://schemas.microsoft.com/office/word/2010/wordprocessingShape" mc:Ignorable="w14 w15 w16se w16cid w16 w16cex w16sdtdh w16du wp14">
+<w:hdr xmlns:wpc="http://schemas.microsoft.com/office/word/2010/wordprocessingCanvas" xmlns:cx="http://schemas.microsoft.com/office/drawing/2014/chartex" xmlns:cx1="http://schemas.microsoft.com/office/drawing/2015/9/8/chartex" xmlns:cx2="http://schemas.microsoft.com/office/drawing/2015/10/21/chartex" xmlns:cx3="http://schemas.microsoft.com/office/drawing/2016/5/9/chartex" xmlns:cx4="http://schemas.microsoft.com/office/drawing/2016/5/10/chartex" xmlns:cx5="http://schemas.microsoft.com/office/drawing/2016/5/11/chartex" xmlns:cx6="http://schemas.microsoft.com/office/drawing/2016/5/12/chartex" xmlns:cx7="http://schemas.microsoft.com/office/drawing/2016/5/13/chartex" xmlns:cx8="http://schemas.microsoft.com/office/drawing/2016/5/14/chartex" xmlns:mc="http://schemas.openxmlformats.org/markup-compatibility/2006" xmlns:aink="http://schemas.microsoft.com/office/drawing/2016/ink" xmlns:am3d="http://schemas.microsoft.com/office/drawing/2017/model3d" xmlns:o="urn:schemas-microsoft-com:office:office" xmlns:oel="http://schemas.microsoft.com/office/2019/extlst" xmlns:r="http://schemas.openxmlformats.org/officeDocument/2006/relationships" xmlns:m="http://schemas.openxmlformats.org/officeDocument/2006/math" xmlns:v="urn:schemas-microsoft-com:vml" xmlns:wp14="http://schemas.microsoft.com/office/word/2010/wordprocessingDrawing" xmlns:wp="http://schemas.openxmlformats.org/drawingml/2006/wordprocessingDrawing" xmlns:w10="urn:schemas-microsoft-com:office:word" xmlns:w="http://schemas.openxmlformats.org/wordprocessingml/2006/main" xmlns:w14="http://schemas.microsoft.com/office/word/2010/wordml" xmlns:w15="http://schemas.microsoft.com/office/word/2012/wordml" xmlns:w16cex="http://schemas.microsoft.com/office/word/2018/wordml/cex" xmlns:w16cid="http://schemas.microsoft.com/office/word/2016/wordml/cid" xmlns:w16="http://schemas.microsoft.com/office/word/2018/wordml" xmlns:w16du="http://schemas.microsoft.com/office/word/2023/wordml/word16du" xmlns:w16sdtdh="http://schemas.microsoft.com/office/word/2020/wordml/sdtdatahash" xmlns:w16sdtfl="http://schemas.microsoft.com/office/word/2024/wordml/sdtformatlock" xmlns:w16se="http://schemas.microsoft.com/office/word/2015/wordml/symex" xmlns:wpg="http://schemas.microsoft.com/office/word/2010/wordprocessingGroup" xmlns:wpi="http://schemas.microsoft.com/office/word/2010/wordprocessingInk" xmlns:wne="http://schemas.microsoft.com/office/word/2006/wordml" xmlns:wps="http://schemas.microsoft.com/office/word/2010/wordprocessingShape" mc:Ignorable="w14 w15 w16se w16cid w16 w16cex w16sdtdh w16sdtfl w16du wp14">
   <w:p>
     <w:pPr>
       <w:pStyle w:val="Header"/>
@@ -1010,7 +2241,7 @@
 </file>
 
 <file path=word/header2.xml><?xml version="1.0" encoding="utf-8"?>
-<w:hdr xmlns:wpc="http://schemas.microsoft.com/office/word/2010/wordprocessingCanvas" xmlns:cx="http://schemas.microsoft.com/office/drawing/2014/chartex" xmlns:cx1="http://schemas.microsoft.com/office/drawing/2015/9/8/chartex" xmlns:cx2="http://schemas.microsoft.com/office/drawing/2015/10/21/chartex" xmlns:cx3="http://schemas.microsoft.com/office/drawing/2016/5/9/chartex" xmlns:cx4="http://schemas.microsoft.com/office/drawing/2016/5/10/chartex" xmlns:cx5="http://schemas.microsoft.com/office/drawing/2016/5/11/chartex" xmlns:cx6="http://schemas.microsoft.com/office/drawing/2016/5/12/chartex" xmlns:cx7="http://schemas.microsoft.com/office/drawing/2016/5/13/chartex" xmlns:cx8="http://schemas.microsoft.com/office/drawing/2016/5/14/chartex" xmlns:mc="http://schemas.openxmlformats.org/markup-compatibility/2006" xmlns:aink="http://schemas.microsoft.com/office/drawing/2016/ink" xmlns:am3d="http://schemas.microsoft.com/office/drawing/2017/model3d" xmlns:o="urn:schemas-microsoft-com:office:office" xmlns:oel="http://schemas.microsoft.com/office/2019/extlst" xmlns:r="http://schemas.openxmlformats.org/officeDocument/2006/relationships" xmlns:m="http://schemas.openxmlformats.org/officeDocument/2006/math" xmlns:v="urn:schemas-microsoft-com:vml" xmlns:wp14="http://schemas.microsoft.com/office/word/2010/wordprocessingDrawing" xmlns:wp="http://schemas.openxmlformats.org/drawingml/2006/wordprocessingDrawing" xmlns:w10="urn:schemas-microsoft-com:office:word" xmlns:w="http://schemas.openxmlformats.org/wordprocessingml/2006/main" xmlns:w14="http://schemas.microsoft.com/office/word/2010/wordml" xmlns:w15="http://schemas.microsoft.com/office/word/2012/wordml" xmlns:w16cex="http://schemas.microsoft.com/office/word/2018/wordml/cex" xmlns:w16cid="http://schemas.microsoft.com/office/word/2016/wordml/cid" xmlns:w16="http://schemas.microsoft.com/office/word/2018/wordml" xmlns:w16du="http://schemas.microsoft.com/office/word/2023/wordml/word16du" xmlns:w16sdtdh="http://schemas.microsoft.com/office/word/2020/wordml/sdtdatahash" xmlns:w16se="http://schemas.microsoft.com/office/word/2015/wordml/symex" xmlns:wpg="http://schemas.microsoft.com/office/word/2010/wordprocessingGroup" xmlns:wpi="http://schemas.microsoft.com/office/word/2010/wordprocessingInk" xmlns:wne="http://schemas.microsoft.com/office/word/2006/wordml" xmlns:wps="http://schemas.microsoft.com/office/word/2010/wordprocessingShape" mc:Ignorable="w14 w15 w16se w16cid w16 w16cex w16sdtdh w16du wp14">
+<w:hdr xmlns:wpc="http://schemas.microsoft.com/office/word/2010/wordprocessingCanvas" xmlns:cx="http://schemas.microsoft.com/office/drawing/2014/chartex" xmlns:cx1="http://schemas.microsoft.com/office/drawing/2015/9/8/chartex" xmlns:cx2="http://schemas.microsoft.com/office/drawing/2015/10/21/chartex" xmlns:cx3="http://schemas.microsoft.com/office/drawing/2016/5/9/chartex" xmlns:cx4="http://schemas.microsoft.com/office/drawing/2016/5/10/chartex" xmlns:cx5="http://schemas.microsoft.com/office/drawing/2016/5/11/chartex" xmlns:cx6="http://schemas.microsoft.com/office/drawing/2016/5/12/chartex" xmlns:cx7="http://schemas.microsoft.com/office/drawing/2016/5/13/chartex" xmlns:cx8="http://schemas.microsoft.com/office/drawing/2016/5/14/chartex" xmlns:mc="http://schemas.openxmlformats.org/markup-compatibility/2006" xmlns:aink="http://schemas.microsoft.com/office/drawing/2016/ink" xmlns:am3d="http://schemas.microsoft.com/office/drawing/2017/model3d" xmlns:o="urn:schemas-microsoft-com:office:office" xmlns:oel="http://schemas.microsoft.com/office/2019/extlst" xmlns:r="http://schemas.openxmlformats.org/officeDocument/2006/relationships" xmlns:m="http://schemas.openxmlformats.org/officeDocument/2006/math" xmlns:v="urn:schemas-microsoft-com:vml" xmlns:wp14="http://schemas.microsoft.com/office/word/2010/wordprocessingDrawing" xmlns:wp="http://schemas.openxmlformats.org/drawingml/2006/wordprocessingDrawing" xmlns:w10="urn:schemas-microsoft-com:office:word" xmlns:w="http://schemas.openxmlformats.org/wordprocessingml/2006/main" xmlns:w14="http://schemas.microsoft.com/office/word/2010/wordml" xmlns:w15="http://schemas.microsoft.com/office/word/2012/wordml" xmlns:w16cex="http://schemas.microsoft.com/office/word/2018/wordml/cex" xmlns:w16cid="http://schemas.microsoft.com/office/word/2016/wordml/cid" xmlns:w16="http://schemas.microsoft.com/office/word/2018/wordml" xmlns:w16du="http://schemas.microsoft.com/office/word/2023/wordml/word16du" xmlns:w16sdtdh="http://schemas.microsoft.com/office/word/2020/wordml/sdtdatahash" xmlns:w16sdtfl="http://schemas.microsoft.com/office/word/2024/wordml/sdtformatlock" xmlns:w16se="http://schemas.microsoft.com/office/word/2015/wordml/symex" xmlns:wpg="http://schemas.microsoft.com/office/word/2010/wordprocessingGroup" xmlns:wpi="http://schemas.microsoft.com/office/word/2010/wordprocessingInk" xmlns:wne="http://schemas.microsoft.com/office/word/2006/wordml" xmlns:wps="http://schemas.microsoft.com/office/word/2010/wordprocessingShape" mc:Ignorable="w14 w15 w16se w16cid w16 w16cex w16sdtdh w16sdtfl w16du wp14">
   <w:p>
     <w:pPr>
       <w:pStyle w:val="Header"/>
@@ -1020,7 +2251,7 @@
 </file>
 
 <file path=word/header3.xml><?xml version="1.0" encoding="utf-8"?>
-<w:hdr xmlns:wpc="http://schemas.microsoft.com/office/word/2010/wordprocessingCanvas" xmlns:cx="http://schemas.microsoft.com/office/drawing/2014/chartex" xmlns:cx1="http://schemas.microsoft.com/office/drawing/2015/9/8/chartex" xmlns:cx2="http://schemas.microsoft.com/office/drawing/2015/10/21/chartex" xmlns:cx3="http://schemas.microsoft.com/office/drawing/2016/5/9/chartex" xmlns:cx4="http://schemas.microsoft.com/office/drawing/2016/5/10/chartex" xmlns:cx5="http://schemas.microsoft.com/office/drawing/2016/5/11/chartex" xmlns:cx6="http://schemas.microsoft.com/office/drawing/2016/5/12/chartex" xmlns:cx7="http://schemas.microsoft.com/office/drawing/2016/5/13/chartex" xmlns:cx8="http://schemas.microsoft.com/office/drawing/2016/5/14/chartex" xmlns:mc="http://schemas.openxmlformats.org/markup-compatibility/2006" xmlns:aink="http://schemas.microsoft.com/office/drawing/2016/ink" xmlns:am3d="http://schemas.microsoft.com/office/drawing/2017/model3d" xmlns:o="urn:schemas-microsoft-com:office:office" xmlns:oel="http://schemas.microsoft.com/office/2019/extlst" xmlns:r="http://schemas.openxmlformats.org/officeDocument/2006/relationships" xmlns:m="http://schemas.openxmlformats.org/officeDocument/2006/math" xmlns:v="urn:schemas-microsoft-com:vml" xmlns:wp14="http://schemas.microsoft.com/office/word/2010/wordprocessingDrawing" xmlns:wp="http://schemas.openxmlformats.org/drawingml/2006/wordprocessingDrawing" xmlns:w10="urn:schemas-microsoft-com:office:word" xmlns:w="http://schemas.openxmlformats.org/wordprocessingml/2006/main" xmlns:w14="http://schemas.microsoft.com/office/word/2010/wordml" xmlns:w15="http://schemas.microsoft.com/office/word/2012/wordml" xmlns:w16cex="http://schemas.microsoft.com/office/word/2018/wordml/cex" xmlns:w16cid="http://schemas.microsoft.com/office/word/2016/wordml/cid" xmlns:w16="http://schemas.microsoft.com/office/word/2018/wordml" xmlns:w16du="http://schemas.microsoft.com/office/word/2023/wordml/word16du" xmlns:w16sdtdh="http://schemas.microsoft.com/office/word/2020/wordml/sdtdatahash" xmlns:w16se="http://schemas.microsoft.com/office/word/2015/wordml/symex" xmlns:wpg="http://schemas.microsoft.com/office/word/2010/wordprocessingGroup" xmlns:wpi="http://schemas.microsoft.com/office/word/2010/wordprocessingInk" xmlns:wne="http://schemas.microsoft.com/office/word/2006/wordml" xmlns:wps="http://schemas.microsoft.com/office/word/2010/wordprocessingShape" mc:Ignorable="w14 w15 w16se w16cid w16 w16cex w16sdtdh w16du wp14">
+<w:hdr xmlns:wpc="http://schemas.microsoft.com/office/word/2010/wordprocessingCanvas" xmlns:cx="http://schemas.microsoft.com/office/drawing/2014/chartex" xmlns:cx1="http://schemas.microsoft.com/office/drawing/2015/9/8/chartex" xmlns:cx2="http://schemas.microsoft.com/office/drawing/2015/10/21/chartex" xmlns:cx3="http://schemas.microsoft.com/office/drawing/2016/5/9/chartex" xmlns:cx4="http://schemas.microsoft.com/office/drawing/2016/5/10/chartex" xmlns:cx5="http://schemas.microsoft.com/office/drawing/2016/5/11/chartex" xmlns:cx6="http://schemas.microsoft.com/office/drawing/2016/5/12/chartex" xmlns:cx7="http://schemas.microsoft.com/office/drawing/2016/5/13/chartex" xmlns:cx8="http://schemas.microsoft.com/office/drawing/2016/5/14/chartex" xmlns:mc="http://schemas.openxmlformats.org/markup-compatibility/2006" xmlns:aink="http://schemas.microsoft.com/office/drawing/2016/ink" xmlns:am3d="http://schemas.microsoft.com/office/drawing/2017/model3d" xmlns:o="urn:schemas-microsoft-com:office:office" xmlns:oel="http://schemas.microsoft.com/office/2019/extlst" xmlns:r="http://schemas.openxmlformats.org/officeDocument/2006/relationships" xmlns:m="http://schemas.openxmlformats.org/officeDocument/2006/math" xmlns:v="urn:schemas-microsoft-com:vml" xmlns:wp14="http://schemas.microsoft.com/office/word/2010/wordprocessingDrawing" xmlns:wp="http://schemas.openxmlformats.org/drawingml/2006/wordprocessingDrawing" xmlns:w10="urn:schemas-microsoft-com:office:word" xmlns:w="http://schemas.openxmlformats.org/wordprocessingml/2006/main" xmlns:w14="http://schemas.microsoft.com/office/word/2010/wordml" xmlns:w15="http://schemas.microsoft.com/office/word/2012/wordml" xmlns:w16cex="http://schemas.microsoft.com/office/word/2018/wordml/cex" xmlns:w16cid="http://schemas.microsoft.com/office/word/2016/wordml/cid" xmlns:w16="http://schemas.microsoft.com/office/word/2018/wordml" xmlns:w16du="http://schemas.microsoft.com/office/word/2023/wordml/word16du" xmlns:w16sdtdh="http://schemas.microsoft.com/office/word/2020/wordml/sdtdatahash" xmlns:w16sdtfl="http://schemas.microsoft.com/office/word/2024/wordml/sdtformatlock" xmlns:w16se="http://schemas.microsoft.com/office/word/2015/wordml/symex" xmlns:wpg="http://schemas.microsoft.com/office/word/2010/wordprocessingGroup" xmlns:wpi="http://schemas.microsoft.com/office/word/2010/wordprocessingInk" xmlns:wne="http://schemas.microsoft.com/office/word/2006/wordml" xmlns:wps="http://schemas.microsoft.com/office/word/2010/wordprocessingShape" mc:Ignorable="w14 w15 w16se w16cid w16 w16cex w16sdtdh w16sdtfl w16du wp14">
   <w:p>
     <w:pPr>
       <w:pStyle w:val="Header"/>
@@ -1030,7 +2261,7 @@
 </file>
 
 <file path=word/numbering.xml><?xml version="1.0" encoding="utf-8"?>
-<w:numbering xmlns:wpc="http://schemas.microsoft.com/office/word/2010/wordprocessingCanvas" xmlns:cx="http://schemas.microsoft.com/office/drawing/2014/chartex" xmlns:cx1="http://schemas.microsoft.com/office/drawing/2015/9/8/chartex" xmlns:cx2="http://schemas.microsoft.com/office/drawing/2015/10/21/chartex" xmlns:cx3="http://schemas.microsoft.com/office/drawing/2016/5/9/chartex" xmlns:cx4="http://schemas.microsoft.com/office/drawing/2016/5/10/chartex" xmlns:cx5="http://schemas.microsoft.com/office/drawing/2016/5/11/chartex" xmlns:cx6="http://schemas.microsoft.com/office/drawing/2016/5/12/chartex" xmlns:cx7="http://schemas.microsoft.com/office/drawing/2016/5/13/chartex" xmlns:cx8="http://schemas.microsoft.com/office/drawing/2016/5/14/chartex" xmlns:mc="http://schemas.openxmlformats.org/markup-compatibility/2006" xmlns:aink="http://schemas.microsoft.com/office/drawing/2016/ink" xmlns:am3d="http://schemas.microsoft.com/office/drawing/2017/model3d" xmlns:o="urn:schemas-microsoft-com:office:office" xmlns:oel="http://schemas.microsoft.com/office/2019/extlst" xmlns:r="http://schemas.openxmlformats.org/officeDocument/2006/relationships" xmlns:m="http://schemas.openxmlformats.org/officeDocument/2006/math" xmlns:v="urn:schemas-microsoft-com:vml" xmlns:wp14="http://schemas.microsoft.com/office/word/2010/wordprocessingDrawing" xmlns:wp="http://schemas.openxmlformats.org/drawingml/2006/wordprocessingDrawing" xmlns:w10="urn:schemas-microsoft-com:office:word" xmlns:w="http://schemas.openxmlformats.org/wordprocessingml/2006/main" xmlns:w14="http://schemas.microsoft.com/office/word/2010/wordml" xmlns:w15="http://schemas.microsoft.com/office/word/2012/wordml" xmlns:w16cex="http://schemas.microsoft.com/office/word/2018/wordml/cex" xmlns:w16cid="http://schemas.microsoft.com/office/word/2016/wordml/cid" xmlns:w16="http://schemas.microsoft.com/office/word/2018/wordml" xmlns:w16du="http://schemas.microsoft.com/office/word/2023/wordml/word16du" xmlns:w16sdtdh="http://schemas.microsoft.com/office/word/2020/wordml/sdtdatahash" xmlns:w16se="http://schemas.microsoft.com/office/word/2015/wordml/symex" xmlns:wpg="http://schemas.microsoft.com/office/word/2010/wordprocessingGroup" xmlns:wpi="http://schemas.microsoft.com/office/word/2010/wordprocessingInk" xmlns:wne="http://schemas.microsoft.com/office/word/2006/wordml" xmlns:wps="http://schemas.microsoft.com/office/word/2010/wordprocessingShape" mc:Ignorable="w14 w15 w16se w16cid w16 w16cex w16sdtdh w16du wp14">
+<w:numbering xmlns:wpc="http://schemas.microsoft.com/office/word/2010/wordprocessingCanvas" xmlns:cx="http://schemas.microsoft.com/office/drawing/2014/chartex" xmlns:cx1="http://schemas.microsoft.com/office/drawing/2015/9/8/chartex" xmlns:cx2="http://schemas.microsoft.com/office/drawing/2015/10/21/chartex" xmlns:cx3="http://schemas.microsoft.com/office/drawing/2016/5/9/chartex" xmlns:cx4="http://schemas.microsoft.com/office/drawing/2016/5/10/chartex" xmlns:cx5="http://schemas.microsoft.com/office/drawing/2016/5/11/chartex" xmlns:cx6="http://schemas.microsoft.com/office/drawing/2016/5/12/chartex" xmlns:cx7="http://schemas.microsoft.com/office/drawing/2016/5/13/chartex" xmlns:cx8="http://schemas.microsoft.com/office/drawing/2016/5/14/chartex" xmlns:mc="http://schemas.openxmlformats.org/markup-compatibility/2006" xmlns:aink="http://schemas.microsoft.com/office/drawing/2016/ink" xmlns:am3d="http://schemas.microsoft.com/office/drawing/2017/model3d" xmlns:o="urn:schemas-microsoft-com:office:office" xmlns:oel="http://schemas.microsoft.com/office/2019/extlst" xmlns:r="http://schemas.openxmlformats.org/officeDocument/2006/relationships" xmlns:m="http://schemas.openxmlformats.org/officeDocument/2006/math" xmlns:v="urn:schemas-microsoft-com:vml" xmlns:wp14="http://schemas.microsoft.com/office/word/2010/wordprocessingDrawing" xmlns:wp="http://schemas.openxmlformats.org/drawingml/2006/wordprocessingDrawing" xmlns:w10="urn:schemas-microsoft-com:office:word" xmlns:w="http://schemas.openxmlformats.org/wordprocessingml/2006/main" xmlns:w14="http://schemas.microsoft.com/office/word/2010/wordml" xmlns:w15="http://schemas.microsoft.com/office/word/2012/wordml" xmlns:w16cex="http://schemas.microsoft.com/office/word/2018/wordml/cex" xmlns:w16cid="http://schemas.microsoft.com/office/word/2016/wordml/cid" xmlns:w16="http://schemas.microsoft.com/office/word/2018/wordml" xmlns:w16du="http://schemas.microsoft.com/office/word/2023/wordml/word16du" xmlns:w16sdtdh="http://schemas.microsoft.com/office/word/2020/wordml/sdtdatahash" xmlns:w16sdtfl="http://schemas.microsoft.com/office/word/2024/wordml/sdtformatlock" xmlns:w16se="http://schemas.microsoft.com/office/word/2015/wordml/symex" xmlns:wpg="http://schemas.microsoft.com/office/word/2010/wordprocessingGroup" xmlns:wpi="http://schemas.microsoft.com/office/word/2010/wordprocessingInk" xmlns:wne="http://schemas.microsoft.com/office/word/2006/wordml" xmlns:wps="http://schemas.microsoft.com/office/word/2010/wordprocessingShape" mc:Ignorable="w14 w15 w16se w16cid w16 w16cex w16sdtdh w16sdtfl w16du wp14">
   <w:abstractNum w:abstractNumId="0" w15:restartNumberingAfterBreak="0">
     <w:nsid w:val="0AFB771A"/>
     <w:multiLevelType w:val="multilevel"/>
@@ -1187,7 +2418,7 @@
 </file>
 
 <file path=word/styles.xml><?xml version="1.0" encoding="utf-8"?>
-<w:styles xmlns:mc="http://schemas.openxmlformats.org/markup-compatibility/2006" xmlns:r="http://schemas.openxmlformats.org/officeDocument/2006/relationships" xmlns:w="http://schemas.openxmlformats.org/wordprocessingml/2006/main" xmlns:w14="http://schemas.microsoft.com/office/word/2010/wordml" xmlns:w15="http://schemas.microsoft.com/office/word/2012/wordml" xmlns:w16cex="http://schemas.microsoft.com/office/word/2018/wordml/cex" xmlns:w16cid="http://schemas.microsoft.com/office/word/2016/wordml/cid" xmlns:w16="http://schemas.microsoft.com/office/word/2018/wordml" xmlns:w16du="http://schemas.microsoft.com/office/word/2023/wordml/word16du" xmlns:w16sdtdh="http://schemas.microsoft.com/office/word/2020/wordml/sdtdatahash" xmlns:w16se="http://schemas.microsoft.com/office/word/2015/wordml/symex" mc:Ignorable="w14 w15 w16se w16cid w16 w16cex w16sdtdh w16du">
+<w:styles xmlns:mc="http://schemas.openxmlformats.org/markup-compatibility/2006" xmlns:r="http://schemas.openxmlformats.org/officeDocument/2006/relationships" xmlns:w="http://schemas.openxmlformats.org/wordprocessingml/2006/main" xmlns:w14="http://schemas.microsoft.com/office/word/2010/wordml" xmlns:w15="http://schemas.microsoft.com/office/word/2012/wordml" xmlns:w16cex="http://schemas.microsoft.com/office/word/2018/wordml/cex" xmlns:w16cid="http://schemas.microsoft.com/office/word/2016/wordml/cid" xmlns:w16="http://schemas.microsoft.com/office/word/2018/wordml" xmlns:w16du="http://schemas.microsoft.com/office/word/2023/wordml/word16du" xmlns:w16sdtdh="http://schemas.microsoft.com/office/word/2020/wordml/sdtdatahash" xmlns:w16sdtfl="http://schemas.microsoft.com/office/word/2024/wordml/sdtformatlock" xmlns:w16se="http://schemas.microsoft.com/office/word/2015/wordml/symex" mc:Ignorable="w14 w15 w16se w16cid w16 w16cex w16sdtdh w16sdtfl w16du">
   <w:docDefaults>
     <w:rPrDefault>
       <w:rPr>
@@ -1789,7 +3020,6 @@
   <w:style w:type="character" w:default="1" w:styleId="DefaultParagraphFont">
     <w:name w:val="Default Paragraph Font"/>
     <w:uiPriority w:val="1"/>
-    <w:semiHidden/>
     <w:unhideWhenUsed/>
   </w:style>
   <w:style w:type="table" w:default="1" w:styleId="TableNormal">

</xml_diff>